<commit_message>
Updating Scopus Use Case (hopefully to its final version)
</commit_message>
<xml_diff>
--- a/kb/UseCases/ucScopus.docx
+++ b/kb/UseCases/ucScopus.docx
@@ -72,14 +72,14 @@
         </w:tblCellMar>
       </w:tblPr>
       <w:tblGrid>
-        <w:gridCol w:w="2700"/>
-        <w:gridCol w:w="7278"/>
+        <w:gridCol w:w="2250"/>
+        <w:gridCol w:w="7728"/>
       </w:tblGrid>
       <w:tr>
         <w:trPr/>
         <w:tc>
           <w:tcPr>
-            <w:tcW w:w="2700" w:type="dxa"/>
+            <w:tcW w:w="2250" w:type="dxa"/>
             <w:tcBorders>
               <w:top w:val="single" w:sz="4" w:space="0" w:color="000000"/>
               <w:left w:val="single" w:sz="4" w:space="0" w:color="000000"/>
@@ -131,7 +131,7 @@
         </w:tc>
         <w:tc>
           <w:tcPr>
-            <w:tcW w:w="7278" w:type="dxa"/>
+            <w:tcW w:w="7728" w:type="dxa"/>
             <w:tcBorders>
               <w:top w:val="single" w:sz="4" w:space="0" w:color="000000"/>
               <w:left w:val="single" w:sz="4" w:space="0" w:color="000000"/>
@@ -171,7 +171,7 @@
         <w:trPr/>
         <w:tc>
           <w:tcPr>
-            <w:tcW w:w="2700" w:type="dxa"/>
+            <w:tcW w:w="2250" w:type="dxa"/>
             <w:tcBorders>
               <w:left w:val="single" w:sz="4" w:space="0" w:color="000000"/>
               <w:bottom w:val="single" w:sz="4" w:space="0" w:color="000000"/>
@@ -222,7 +222,7 @@
         </w:tc>
         <w:tc>
           <w:tcPr>
-            <w:tcW w:w="7278" w:type="dxa"/>
+            <w:tcW w:w="7728" w:type="dxa"/>
             <w:tcBorders>
               <w:left w:val="single" w:sz="4" w:space="0" w:color="000000"/>
               <w:bottom w:val="single" w:sz="4" w:space="0" w:color="000000"/>
@@ -298,7 +298,7 @@
         <w:trPr/>
         <w:tc>
           <w:tcPr>
-            <w:tcW w:w="2700" w:type="dxa"/>
+            <w:tcW w:w="2250" w:type="dxa"/>
             <w:tcBorders>
               <w:left w:val="single" w:sz="4" w:space="0" w:color="000000"/>
               <w:bottom w:val="single" w:sz="4" w:space="0" w:color="000000"/>
@@ -349,7 +349,7 @@
         </w:tc>
         <w:tc>
           <w:tcPr>
-            <w:tcW w:w="7278" w:type="dxa"/>
+            <w:tcW w:w="7728" w:type="dxa"/>
             <w:tcBorders>
               <w:left w:val="single" w:sz="4" w:space="0" w:color="000000"/>
               <w:bottom w:val="single" w:sz="4" w:space="0" w:color="000000"/>
@@ -379,7 +379,44 @@
                 <w:szCs w:val="24"/>
                 <w:u w:val="none"/>
               </w:rPr>
-              <w:t>Estar conectado à internet na rede da UFF (ou em outra rede que forneça acesso ao site scopus.com e à sua API).</w:t>
+              <w:t xml:space="preserve">Estar conectado à internet na rede da </w:t>
+            </w:r>
+            <w:r>
+              <w:rPr>
+                <w:rFonts w:eastAsia="NSimSun" w:cs="Lucida Sans"/>
+                <w:b w:val="false"/>
+                <w:bCs w:val="false"/>
+                <w:i w:val="false"/>
+                <w:iCs w:val="false"/>
+                <w:strike w:val="false"/>
+                <w:dstrike w:val="false"/>
+                <w:outline w:val="false"/>
+                <w:shadow w:val="false"/>
+                <w:color w:val="000000"/>
+                <w:kern w:val="2"/>
+                <w:sz w:val="24"/>
+                <w:szCs w:val="24"/>
+                <w:u w:val="none"/>
+                <w:lang w:val="en-US" w:eastAsia="zh-CN" w:bidi="hi-IN"/>
+              </w:rPr>
+              <w:t>Universidade Federal Fluminense</w:t>
+            </w:r>
+            <w:r>
+              <w:rPr>
+                <w:b w:val="false"/>
+                <w:bCs w:val="false"/>
+                <w:i w:val="false"/>
+                <w:iCs w:val="false"/>
+                <w:strike w:val="false"/>
+                <w:dstrike w:val="false"/>
+                <w:outline w:val="false"/>
+                <w:shadow w:val="false"/>
+                <w:color w:val="000000"/>
+                <w:sz w:val="24"/>
+                <w:szCs w:val="24"/>
+                <w:u w:val="none"/>
+              </w:rPr>
+              <w:t xml:space="preserve"> (ou em outra rede que forneça acesso ao site scopus.com e à sua API).</w:t>
             </w:r>
           </w:p>
           <w:p>
@@ -472,7 +509,7 @@
         <w:trPr/>
         <w:tc>
           <w:tcPr>
-            <w:tcW w:w="2700" w:type="dxa"/>
+            <w:tcW w:w="2250" w:type="dxa"/>
             <w:tcBorders>
               <w:left w:val="single" w:sz="4" w:space="0" w:color="000000"/>
               <w:bottom w:val="single" w:sz="4" w:space="0" w:color="000000"/>
@@ -523,7 +560,7 @@
         </w:tc>
         <w:tc>
           <w:tcPr>
-            <w:tcW w:w="7278" w:type="dxa"/>
+            <w:tcW w:w="7728" w:type="dxa"/>
             <w:tcBorders>
               <w:left w:val="single" w:sz="4" w:space="0" w:color="000000"/>
               <w:bottom w:val="single" w:sz="4" w:space="0" w:color="000000"/>
@@ -578,7 +615,7 @@
         <w:trPr/>
         <w:tc>
           <w:tcPr>
-            <w:tcW w:w="2700" w:type="dxa"/>
+            <w:tcW w:w="2250" w:type="dxa"/>
             <w:tcBorders>
               <w:left w:val="single" w:sz="4" w:space="0" w:color="000000"/>
               <w:bottom w:val="single" w:sz="4" w:space="0" w:color="000000"/>
@@ -629,7 +666,7 @@
         </w:tc>
         <w:tc>
           <w:tcPr>
-            <w:tcW w:w="7278" w:type="dxa"/>
+            <w:tcW w:w="7728" w:type="dxa"/>
             <w:tcBorders>
               <w:left w:val="single" w:sz="4" w:space="0" w:color="000000"/>
               <w:bottom w:val="single" w:sz="4" w:space="0" w:color="000000"/>
@@ -743,6 +780,43 @@
               <w:jc w:val="left"/>
               <w:rPr/>
             </w:pPr>
+            <w:r>
+              <w:rPr>
+                <w:b w:val="false"/>
+                <w:bCs w:val="false"/>
+                <w:i w:val="false"/>
+                <w:iCs w:val="false"/>
+                <w:strike w:val="false"/>
+                <w:dstrike w:val="false"/>
+                <w:outline w:val="false"/>
+                <w:shadow w:val="false"/>
+                <w:color w:val="000000"/>
+                <w:sz w:val="24"/>
+                <w:szCs w:val="24"/>
+                <w:u w:val="none"/>
+              </w:rPr>
+              <w:t xml:space="preserve">A busca a ser </w:t>
+            </w:r>
+            <w:r>
+              <w:rPr>
+                <w:rFonts w:eastAsia="NSimSun" w:cs="Lucida Sans"/>
+                <w:b w:val="false"/>
+                <w:bCs w:val="false"/>
+                <w:i w:val="false"/>
+                <w:iCs w:val="false"/>
+                <w:strike w:val="false"/>
+                <w:dstrike w:val="false"/>
+                <w:outline w:val="false"/>
+                <w:shadow w:val="false"/>
+                <w:color w:val="000000"/>
+                <w:kern w:val="2"/>
+                <w:sz w:val="24"/>
+                <w:szCs w:val="24"/>
+                <w:u w:val="none"/>
+                <w:lang w:val="en-US" w:eastAsia="zh-CN" w:bidi="hi-IN"/>
+              </w:rPr>
+              <w:t xml:space="preserve">realizada precisa </w:t>
+            </w:r>
             <w:bookmarkStart w:id="0" w:name="__DdeLink__158_4253742885"/>
             <w:r>
               <w:rPr>
@@ -759,7 +833,44 @@
                 <w:szCs w:val="24"/>
                 <w:u w:val="none"/>
               </w:rPr>
-              <w:t xml:space="preserve">Os dados de interesse precisam estar definidos no arquivo (JSON) de </w:t>
+              <w:t>estar definid</w:t>
+            </w:r>
+            <w:r>
+              <w:rPr>
+                <w:rFonts w:eastAsia="NSimSun" w:cs="Lucida Sans"/>
+                <w:b w:val="false"/>
+                <w:bCs w:val="false"/>
+                <w:i w:val="false"/>
+                <w:iCs w:val="false"/>
+                <w:strike w:val="false"/>
+                <w:dstrike w:val="false"/>
+                <w:outline w:val="false"/>
+                <w:shadow w:val="false"/>
+                <w:color w:val="000000"/>
+                <w:kern w:val="2"/>
+                <w:sz w:val="24"/>
+                <w:szCs w:val="24"/>
+                <w:u w:val="none"/>
+                <w:lang w:val="en-US" w:eastAsia="zh-CN" w:bidi="hi-IN"/>
+              </w:rPr>
+              <w:t>a</w:t>
+            </w:r>
+            <w:r>
+              <w:rPr>
+                <w:b w:val="false"/>
+                <w:bCs w:val="false"/>
+                <w:i w:val="false"/>
+                <w:iCs w:val="false"/>
+                <w:strike w:val="false"/>
+                <w:dstrike w:val="false"/>
+                <w:outline w:val="false"/>
+                <w:shadow w:val="false"/>
+                <w:color w:val="000000"/>
+                <w:sz w:val="24"/>
+                <w:szCs w:val="24"/>
+                <w:u w:val="none"/>
+              </w:rPr>
+              <w:t xml:space="preserve"> no arquivo (JSON) de </w:t>
             </w:r>
             <w:r>
               <w:rPr>
@@ -907,7 +1018,7 @@
         <w:trPr/>
         <w:tc>
           <w:tcPr>
-            <w:tcW w:w="2700" w:type="dxa"/>
+            <w:tcW w:w="2250" w:type="dxa"/>
             <w:tcBorders>
               <w:left w:val="single" w:sz="4" w:space="0" w:color="000000"/>
               <w:bottom w:val="single" w:sz="4" w:space="0" w:color="000000"/>
@@ -958,7 +1069,7 @@
         </w:tc>
         <w:tc>
           <w:tcPr>
-            <w:tcW w:w="7278" w:type="dxa"/>
+            <w:tcW w:w="7728" w:type="dxa"/>
             <w:tcBorders>
               <w:left w:val="single" w:sz="4" w:space="0" w:color="000000"/>
               <w:bottom w:val="single" w:sz="4" w:space="0" w:color="000000"/>
@@ -997,7 +1108,7 @@
         <w:trPr/>
         <w:tc>
           <w:tcPr>
-            <w:tcW w:w="2700" w:type="dxa"/>
+            <w:tcW w:w="2250" w:type="dxa"/>
             <w:tcBorders>
               <w:left w:val="single" w:sz="4" w:space="0" w:color="000000"/>
               <w:bottom w:val="single" w:sz="4" w:space="0" w:color="000000"/>
@@ -1048,7 +1159,7 @@
         </w:tc>
         <w:tc>
           <w:tcPr>
-            <w:tcW w:w="7278" w:type="dxa"/>
+            <w:tcW w:w="7728" w:type="dxa"/>
             <w:tcBorders>
               <w:left w:val="single" w:sz="4" w:space="0" w:color="000000"/>
               <w:bottom w:val="single" w:sz="4" w:space="0" w:color="000000"/>
@@ -1339,7 +1450,7 @@
         <w:trPr/>
         <w:tc>
           <w:tcPr>
-            <w:tcW w:w="2700" w:type="dxa"/>
+            <w:tcW w:w="2250" w:type="dxa"/>
             <w:tcBorders>
               <w:left w:val="single" w:sz="4" w:space="0" w:color="000000"/>
               <w:bottom w:val="single" w:sz="4" w:space="0" w:color="000000"/>
@@ -1390,7 +1501,7 @@
         </w:tc>
         <w:tc>
           <w:tcPr>
-            <w:tcW w:w="7278" w:type="dxa"/>
+            <w:tcW w:w="7728" w:type="dxa"/>
             <w:tcBorders>
               <w:left w:val="single" w:sz="4" w:space="0" w:color="000000"/>
               <w:bottom w:val="single" w:sz="4" w:space="0" w:color="000000"/>
@@ -1435,6 +1546,7 @@
                 <w:szCs w:val="24"/>
                 <w:u w:val="none"/>
               </w:rPr>
+              <w:t>Não há.</w:t>
             </w:r>
           </w:p>
         </w:tc>
@@ -1443,7 +1555,7 @@
         <w:trPr/>
         <w:tc>
           <w:tcPr>
-            <w:tcW w:w="2700" w:type="dxa"/>
+            <w:tcW w:w="2250" w:type="dxa"/>
             <w:tcBorders>
               <w:left w:val="single" w:sz="4" w:space="0" w:color="000000"/>
               <w:bottom w:val="single" w:sz="4" w:space="0" w:color="000000"/>
@@ -1482,7 +1594,7 @@
         </w:tc>
         <w:tc>
           <w:tcPr>
-            <w:tcW w:w="7278" w:type="dxa"/>
+            <w:tcW w:w="7728" w:type="dxa"/>
             <w:tcBorders>
               <w:left w:val="single" w:sz="4" w:space="0" w:color="000000"/>
               <w:bottom w:val="single" w:sz="4" w:space="0" w:color="000000"/>
@@ -1495,6 +1607,173 @@
               <w:pStyle w:val="TableContents"/>
               <w:bidi w:val="0"/>
               <w:jc w:val="left"/>
+              <w:rPr/>
+            </w:pPr>
+            <w:r>
+              <w:rPr>
+                <w:b w:val="false"/>
+                <w:bCs w:val="false"/>
+                <w:i w:val="false"/>
+                <w:iCs w:val="false"/>
+                <w:strike w:val="false"/>
+                <w:dstrike w:val="false"/>
+                <w:outline w:val="false"/>
+                <w:shadow w:val="false"/>
+                <w:color w:val="000000"/>
+                <w:sz w:val="24"/>
+                <w:szCs w:val="24"/>
+                <w:u w:val="none"/>
+              </w:rPr>
+              <w:t xml:space="preserve">O tratamento de erros (como requisições inválidas </w:t>
+            </w:r>
+            <w:r>
+              <w:rPr>
+                <w:rFonts w:eastAsia="NSimSun" w:cs="Lucida Sans"/>
+                <w:b w:val="false"/>
+                <w:bCs w:val="false"/>
+                <w:i w:val="false"/>
+                <w:iCs w:val="false"/>
+                <w:strike w:val="false"/>
+                <w:dstrike w:val="false"/>
+                <w:outline w:val="false"/>
+                <w:shadow w:val="false"/>
+                <w:color w:val="000000"/>
+                <w:kern w:val="2"/>
+                <w:sz w:val="24"/>
+                <w:szCs w:val="24"/>
+                <w:u w:val="none"/>
+                <w:lang w:val="en-US" w:eastAsia="zh-CN" w:bidi="hi-IN"/>
+              </w:rPr>
+              <w:t>e</w:t>
+            </w:r>
+            <w:r>
+              <w:rPr>
+                <w:b w:val="false"/>
+                <w:bCs w:val="false"/>
+                <w:i w:val="false"/>
+                <w:iCs w:val="false"/>
+                <w:strike w:val="false"/>
+                <w:dstrike w:val="false"/>
+                <w:outline w:val="false"/>
+                <w:shadow w:val="false"/>
+                <w:color w:val="000000"/>
+                <w:sz w:val="24"/>
+                <w:szCs w:val="24"/>
+                <w:u w:val="none"/>
+              </w:rPr>
+              <w:t xml:space="preserve"> </w:t>
+            </w:r>
+            <w:r>
+              <w:rPr>
+                <w:b w:val="false"/>
+                <w:bCs w:val="false"/>
+                <w:i/>
+                <w:iCs/>
+                <w:strike w:val="false"/>
+                <w:dstrike w:val="false"/>
+                <w:outline w:val="false"/>
+                <w:shadow w:val="false"/>
+                <w:color w:val="000000"/>
+                <w:sz w:val="24"/>
+                <w:szCs w:val="24"/>
+                <w:u w:val="none"/>
+              </w:rPr>
+              <w:t>timeouts</w:t>
+            </w:r>
+            <w:r>
+              <w:rPr>
+                <w:b w:val="false"/>
+                <w:bCs w:val="false"/>
+                <w:i w:val="false"/>
+                <w:iCs w:val="false"/>
+                <w:strike w:val="false"/>
+                <w:dstrike w:val="false"/>
+                <w:outline w:val="false"/>
+                <w:shadow w:val="false"/>
+                <w:color w:val="000000"/>
+                <w:sz w:val="24"/>
+                <w:szCs w:val="24"/>
+                <w:u w:val="none"/>
+              </w:rPr>
+              <w:t xml:space="preserve">) é feito pelo </w:t>
+            </w:r>
+            <w:r>
+              <w:rPr>
+                <w:b w:val="false"/>
+                <w:bCs w:val="false"/>
+                <w:i/>
+                <w:iCs/>
+                <w:strike w:val="false"/>
+                <w:dstrike w:val="false"/>
+                <w:outline w:val="false"/>
+                <w:shadow w:val="false"/>
+                <w:color w:val="000000"/>
+                <w:sz w:val="24"/>
+                <w:szCs w:val="24"/>
+                <w:u w:val="none"/>
+              </w:rPr>
+              <w:t>framework</w:t>
+            </w:r>
+            <w:r>
+              <w:rPr>
+                <w:b w:val="false"/>
+                <w:bCs w:val="false"/>
+                <w:i w:val="false"/>
+                <w:iCs w:val="false"/>
+                <w:strike w:val="false"/>
+                <w:dstrike w:val="false"/>
+                <w:outline w:val="false"/>
+                <w:shadow w:val="false"/>
+                <w:color w:val="000000"/>
+                <w:sz w:val="24"/>
+                <w:szCs w:val="24"/>
+                <w:u w:val="none"/>
+              </w:rPr>
+              <w:t xml:space="preserve"> utilizado (mensagens de </w:t>
+            </w:r>
+            <w:r>
+              <w:rPr>
+                <w:rFonts w:eastAsia="NSimSun" w:cs="Lucida Sans"/>
+                <w:b w:val="false"/>
+                <w:bCs w:val="false"/>
+                <w:i w:val="false"/>
+                <w:iCs w:val="false"/>
+                <w:strike w:val="false"/>
+                <w:dstrike w:val="false"/>
+                <w:outline w:val="false"/>
+                <w:shadow w:val="false"/>
+                <w:color w:val="000000"/>
+                <w:kern w:val="2"/>
+                <w:sz w:val="24"/>
+                <w:szCs w:val="24"/>
+                <w:u w:val="none"/>
+                <w:lang w:val="en-US" w:eastAsia="zh-CN" w:bidi="hi-IN"/>
+              </w:rPr>
+              <w:t>erro podem ser exibidas para o usuário)</w:t>
+            </w:r>
+            <w:r>
+              <w:rPr>
+                <w:b w:val="false"/>
+                <w:bCs w:val="false"/>
+                <w:i w:val="false"/>
+                <w:iCs w:val="false"/>
+                <w:strike w:val="false"/>
+                <w:dstrike w:val="false"/>
+                <w:outline w:val="false"/>
+                <w:shadow w:val="false"/>
+                <w:color w:val="000000"/>
+                <w:sz w:val="24"/>
+                <w:szCs w:val="24"/>
+                <w:u w:val="none"/>
+              </w:rPr>
+              <w:t>.</w:t>
+            </w:r>
+          </w:p>
+          <w:p>
+            <w:pPr>
+              <w:pStyle w:val="TableContents"/>
+              <w:bidi w:val="0"/>
+              <w:jc w:val="left"/>
               <w:rPr>
                 <w:rFonts w:ascii="Liberation Serif" w:hAnsi="Liberation Serif"/>
                 <w:b w:val="false"/>
@@ -1528,6 +1807,31 @@
                 <w:szCs w:val="24"/>
                 <w:u w:val="none"/>
               </w:rPr>
+            </w:r>
+          </w:p>
+          <w:p>
+            <w:pPr>
+              <w:pStyle w:val="Normal"/>
+              <w:bidi w:val="0"/>
+              <w:jc w:val="left"/>
+              <w:rPr/>
+            </w:pPr>
+            <w:r>
+              <w:rPr>
+                <w:b w:val="false"/>
+                <w:bCs w:val="false"/>
+                <w:i w:val="false"/>
+                <w:iCs w:val="false"/>
+                <w:strike w:val="false"/>
+                <w:dstrike w:val="false"/>
+                <w:outline w:val="false"/>
+                <w:shadow w:val="false"/>
+                <w:color w:val="000000"/>
+                <w:sz w:val="24"/>
+                <w:szCs w:val="24"/>
+                <w:u w:val="none"/>
+              </w:rPr>
+              <w:t>Em caso de falha(s) na execução as pós-condições não serão verdadeiras (os dados de interesse não serão obtidos).</w:t>
             </w:r>
           </w:p>
         </w:tc>
@@ -1536,7 +1840,7 @@
         <w:trPr/>
         <w:tc>
           <w:tcPr>
-            <w:tcW w:w="2700" w:type="dxa"/>
+            <w:tcW w:w="2250" w:type="dxa"/>
             <w:tcBorders>
               <w:left w:val="single" w:sz="4" w:space="0" w:color="000000"/>
               <w:bottom w:val="single" w:sz="4" w:space="0" w:color="000000"/>
@@ -1587,7 +1891,7 @@
         </w:tc>
         <w:tc>
           <w:tcPr>
-            <w:tcW w:w="7278" w:type="dxa"/>
+            <w:tcW w:w="7728" w:type="dxa"/>
             <w:tcBorders>
               <w:left w:val="single" w:sz="4" w:space="0" w:color="000000"/>
               <w:bottom w:val="single" w:sz="4" w:space="0" w:color="000000"/>
@@ -1693,7 +1997,7 @@
         <w:trPr/>
         <w:tc>
           <w:tcPr>
-            <w:tcW w:w="2700" w:type="dxa"/>
+            <w:tcW w:w="2250" w:type="dxa"/>
             <w:tcBorders>
               <w:left w:val="single" w:sz="4" w:space="0" w:color="000000"/>
               <w:bottom w:val="single" w:sz="4" w:space="0" w:color="000000"/>
@@ -1744,7 +2048,7 @@
         </w:tc>
         <w:tc>
           <w:tcPr>
-            <w:tcW w:w="7278" w:type="dxa"/>
+            <w:tcW w:w="7728" w:type="dxa"/>
             <w:tcBorders>
               <w:left w:val="single" w:sz="4" w:space="0" w:color="000000"/>
               <w:bottom w:val="single" w:sz="4" w:space="0" w:color="000000"/>
@@ -1828,7 +2132,67 @@
                 <w:szCs w:val="24"/>
                 <w:u w:val="none"/>
               </w:rPr>
-              <w:t xml:space="preserve"> …</w:t>
+              <w:t xml:space="preserve"> </w:t>
+            </w:r>
+            <w:r>
+              <w:rPr>
+                <w:rFonts w:eastAsia="NSimSun" w:cs="Lucida Sans"/>
+                <w:b w:val="false"/>
+                <w:bCs w:val="false"/>
+                <w:i w:val="false"/>
+                <w:iCs w:val="false"/>
+                <w:strike w:val="false"/>
+                <w:dstrike w:val="false"/>
+                <w:outline w:val="false"/>
+                <w:shadow w:val="false"/>
+                <w:color w:val="000000"/>
+                <w:kern w:val="2"/>
+                <w:sz w:val="24"/>
+                <w:szCs w:val="24"/>
+                <w:u w:val="none"/>
+                <w:lang w:val="en-US" w:eastAsia="zh-CN" w:bidi="hi-IN"/>
+              </w:rPr>
+              <w:t xml:space="preserve">Apenas artigos publicados no últimos 10 </w:t>
+            </w:r>
+            <w:r>
+              <w:rPr>
+                <w:rFonts w:eastAsia="NSimSun" w:cs="Lucida Sans"/>
+                <w:b w:val="false"/>
+                <w:bCs w:val="false"/>
+                <w:i w:val="false"/>
+                <w:iCs w:val="false"/>
+                <w:strike w:val="false"/>
+                <w:dstrike w:val="false"/>
+                <w:outline w:val="false"/>
+                <w:shadow w:val="false"/>
+                <w:color w:val="000000"/>
+                <w:kern w:val="2"/>
+                <w:sz w:val="24"/>
+                <w:szCs w:val="24"/>
+                <w:u w:val="none"/>
+                <w:lang w:val="en-US" w:eastAsia="zh-CN" w:bidi="hi-IN"/>
+              </w:rPr>
+              <w:t xml:space="preserve">(dez) </w:t>
+            </w:r>
+            <w:r>
+              <w:rPr>
+                <w:rFonts w:eastAsia="NSimSun" w:cs="Lucida Sans"/>
+                <w:b w:val="false"/>
+                <w:bCs w:val="false"/>
+                <w:i w:val="false"/>
+                <w:iCs w:val="false"/>
+                <w:strike w:val="false"/>
+                <w:dstrike w:val="false"/>
+                <w:outline w:val="false"/>
+                <w:shadow w:val="false"/>
+                <w:color w:val="000000"/>
+                <w:kern w:val="2"/>
+                <w:sz w:val="24"/>
+                <w:szCs w:val="24"/>
+                <w:u w:val="none"/>
+                <w:lang w:val="en-US" w:eastAsia="zh-CN" w:bidi="hi-IN"/>
+              </w:rPr>
+              <w:t>anos devem ser considerados.</w:t>
             </w:r>
           </w:p>
           <w:p>
@@ -1947,7 +2311,3128 @@
                 <w:szCs w:val="24"/>
                 <w:u w:val="none"/>
               </w:rPr>
-              <w:t xml:space="preserve"> …</w:t>
+              <w:t xml:space="preserve"> As palavras-chave buscadas devem aparecer no título e/ou no </w:t>
+            </w:r>
+            <w:r>
+              <w:rPr>
+                <w:b w:val="false"/>
+                <w:bCs w:val="false"/>
+                <w:i/>
+                <w:iCs/>
+                <w:strike w:val="false"/>
+                <w:dstrike w:val="false"/>
+                <w:outline w:val="false"/>
+                <w:shadow w:val="false"/>
+                <w:color w:val="000000"/>
+                <w:sz w:val="24"/>
+                <w:szCs w:val="24"/>
+                <w:u w:val="none"/>
+              </w:rPr>
+              <w:t>abstract</w:t>
+            </w:r>
+            <w:r>
+              <w:rPr>
+                <w:b w:val="false"/>
+                <w:bCs w:val="false"/>
+                <w:i w:val="false"/>
+                <w:iCs w:val="false"/>
+                <w:strike w:val="false"/>
+                <w:dstrike w:val="false"/>
+                <w:outline w:val="false"/>
+                <w:shadow w:val="false"/>
+                <w:color w:val="000000"/>
+                <w:sz w:val="24"/>
+                <w:szCs w:val="24"/>
+                <w:u w:val="none"/>
+              </w:rPr>
+              <w:t xml:space="preserve"> do artigo para que o mesmo seja considerado.</w:t>
+            </w:r>
+          </w:p>
+          <w:p>
+            <w:pPr>
+              <w:pStyle w:val="TableContents"/>
+              <w:bidi w:val="0"/>
+              <w:jc w:val="left"/>
+              <w:rPr>
+                <w:b w:val="false"/>
+                <w:b w:val="false"/>
+                <w:bCs w:val="false"/>
+                <w:i w:val="false"/>
+                <w:i w:val="false"/>
+                <w:iCs w:val="false"/>
+                <w:strike w:val="false"/>
+                <w:dstrike w:val="false"/>
+                <w:outline w:val="false"/>
+                <w:shadow w:val="false"/>
+                <w:color w:val="000000"/>
+                <w:sz w:val="24"/>
+                <w:szCs w:val="24"/>
+                <w:u w:val="none"/>
+              </w:rPr>
+            </w:pPr>
+            <w:r>
+              <w:rPr>
+                <w:b w:val="false"/>
+                <w:bCs w:val="false"/>
+                <w:i w:val="false"/>
+                <w:iCs w:val="false"/>
+                <w:strike w:val="false"/>
+                <w:dstrike w:val="false"/>
+                <w:outline w:val="false"/>
+                <w:shadow w:val="false"/>
+                <w:color w:val="000000"/>
+                <w:sz w:val="24"/>
+                <w:szCs w:val="24"/>
+                <w:u w:val="none"/>
+              </w:rPr>
+            </w:r>
+          </w:p>
+          <w:p>
+            <w:pPr>
+              <w:pStyle w:val="TableContents"/>
+              <w:bidi w:val="0"/>
+              <w:jc w:val="left"/>
+              <w:rPr/>
+            </w:pPr>
+            <w:r>
+              <w:rPr>
+                <w:b/>
+                <w:bCs/>
+                <w:i w:val="false"/>
+                <w:iCs w:val="false"/>
+                <w:strike w:val="false"/>
+                <w:dstrike w:val="false"/>
+                <w:outline w:val="false"/>
+                <w:shadow w:val="false"/>
+                <w:color w:val="000000"/>
+                <w:sz w:val="24"/>
+                <w:szCs w:val="24"/>
+                <w:u w:val="none"/>
+              </w:rPr>
+              <w:t>[RN</w:t>
+            </w:r>
+            <w:r>
+              <w:rPr>
+                <w:rFonts w:eastAsia="NSimSun" w:cs="Lucida Sans"/>
+                <w:b/>
+                <w:bCs/>
+                <w:i w:val="false"/>
+                <w:iCs w:val="false"/>
+                <w:strike w:val="false"/>
+                <w:dstrike w:val="false"/>
+                <w:outline w:val="false"/>
+                <w:shadow w:val="false"/>
+                <w:color w:val="000000"/>
+                <w:kern w:val="2"/>
+                <w:sz w:val="24"/>
+                <w:szCs w:val="24"/>
+                <w:u w:val="none"/>
+                <w:lang w:val="en-US" w:eastAsia="zh-CN" w:bidi="hi-IN"/>
+              </w:rPr>
+              <w:t>09</w:t>
+            </w:r>
+            <w:r>
+              <w:rPr>
+                <w:b/>
+                <w:bCs/>
+                <w:i w:val="false"/>
+                <w:iCs w:val="false"/>
+                <w:strike w:val="false"/>
+                <w:dstrike w:val="false"/>
+                <w:outline w:val="false"/>
+                <w:shadow w:val="false"/>
+                <w:color w:val="000000"/>
+                <w:sz w:val="24"/>
+                <w:szCs w:val="24"/>
+                <w:u w:val="none"/>
+              </w:rPr>
+              <w:t>]</w:t>
+            </w:r>
+            <w:r>
+              <w:rPr>
+                <w:b w:val="false"/>
+                <w:bCs w:val="false"/>
+                <w:i w:val="false"/>
+                <w:iCs w:val="false"/>
+                <w:strike w:val="false"/>
+                <w:dstrike w:val="false"/>
+                <w:outline w:val="false"/>
+                <w:shadow w:val="false"/>
+                <w:color w:val="000000"/>
+                <w:sz w:val="24"/>
+                <w:szCs w:val="24"/>
+                <w:u w:val="none"/>
+              </w:rPr>
+              <w:t xml:space="preserve"> Cada artigo deve ter uma fonte associada </w:t>
+            </w:r>
+            <w:r>
+              <w:rPr>
+                <w:rFonts w:eastAsia="NSimSun" w:cs="Lucida Sans"/>
+                <w:b w:val="false"/>
+                <w:bCs w:val="false"/>
+                <w:i w:val="false"/>
+                <w:iCs w:val="false"/>
+                <w:strike w:val="false"/>
+                <w:dstrike w:val="false"/>
+                <w:outline w:val="false"/>
+                <w:shadow w:val="false"/>
+                <w:color w:val="000000"/>
+                <w:kern w:val="2"/>
+                <w:sz w:val="24"/>
+                <w:szCs w:val="24"/>
+                <w:u w:val="none"/>
+                <w:lang w:val="en-US" w:eastAsia="zh-CN" w:bidi="hi-IN"/>
+              </w:rPr>
+              <w:t>e cada fonte deve ter uma pontuação (</w:t>
+            </w:r>
+            <w:r>
+              <w:rPr>
+                <w:rFonts w:eastAsia="NSimSun" w:cs="Lucida Sans"/>
+                <w:b w:val="false"/>
+                <w:bCs w:val="false"/>
+                <w:i/>
+                <w:iCs/>
+                <w:strike w:val="false"/>
+                <w:dstrike w:val="false"/>
+                <w:outline w:val="false"/>
+                <w:shadow w:val="false"/>
+                <w:color w:val="000000"/>
+                <w:kern w:val="2"/>
+                <w:sz w:val="24"/>
+                <w:szCs w:val="24"/>
+                <w:u w:val="none"/>
+                <w:lang w:val="en-US" w:eastAsia="zh-CN" w:bidi="hi-IN"/>
+              </w:rPr>
+              <w:t>score</w:t>
+            </w:r>
+            <w:r>
+              <w:rPr>
+                <w:rFonts w:eastAsia="NSimSun" w:cs="Lucida Sans"/>
+                <w:b w:val="false"/>
+                <w:bCs w:val="false"/>
+                <w:i w:val="false"/>
+                <w:iCs w:val="false"/>
+                <w:strike w:val="false"/>
+                <w:dstrike w:val="false"/>
+                <w:outline w:val="false"/>
+                <w:shadow w:val="false"/>
+                <w:color w:val="000000"/>
+                <w:kern w:val="2"/>
+                <w:sz w:val="24"/>
+                <w:szCs w:val="24"/>
+                <w:u w:val="none"/>
+                <w:lang w:val="en-US" w:eastAsia="zh-CN" w:bidi="hi-IN"/>
+              </w:rPr>
+              <w:t xml:space="preserve">) que determina </w:t>
+            </w:r>
+            <w:r>
+              <w:rPr>
+                <w:rFonts w:eastAsia="NSimSun" w:cs="Lucida Sans"/>
+                <w:b w:val="false"/>
+                <w:bCs w:val="false"/>
+                <w:i w:val="false"/>
+                <w:iCs w:val="false"/>
+                <w:strike w:val="false"/>
+                <w:dstrike w:val="false"/>
+                <w:outline w:val="false"/>
+                <w:shadow w:val="false"/>
+                <w:color w:val="000000"/>
+                <w:kern w:val="2"/>
+                <w:sz w:val="24"/>
+                <w:szCs w:val="24"/>
+                <w:u w:val="none"/>
+                <w:lang w:val="en-US" w:eastAsia="zh-CN" w:bidi="hi-IN"/>
+              </w:rPr>
+              <w:t xml:space="preserve">seu </w:t>
+            </w:r>
+            <w:r>
+              <w:rPr>
+                <w:rFonts w:eastAsia="NSimSun" w:cs="Lucida Sans"/>
+                <w:b w:val="false"/>
+                <w:bCs w:val="false"/>
+                <w:i w:val="false"/>
+                <w:iCs w:val="false"/>
+                <w:strike w:val="false"/>
+                <w:dstrike w:val="false"/>
+                <w:outline w:val="false"/>
+                <w:shadow w:val="false"/>
+                <w:color w:val="000000"/>
+                <w:kern w:val="2"/>
+                <w:sz w:val="24"/>
+                <w:szCs w:val="24"/>
+                <w:u w:val="none"/>
+                <w:lang w:val="en-US" w:eastAsia="zh-CN" w:bidi="hi-IN"/>
+              </w:rPr>
+              <w:t xml:space="preserve">fator de impacto – apenas fontes que tenham a média dos últimos 3 </w:t>
+            </w:r>
+            <w:r>
+              <w:rPr>
+                <w:rFonts w:eastAsia="NSimSun" w:cs="Lucida Sans"/>
+                <w:b w:val="false"/>
+                <w:bCs w:val="false"/>
+                <w:i w:val="false"/>
+                <w:iCs w:val="false"/>
+                <w:strike w:val="false"/>
+                <w:dstrike w:val="false"/>
+                <w:outline w:val="false"/>
+                <w:shadow w:val="false"/>
+                <w:color w:val="000000"/>
+                <w:kern w:val="2"/>
+                <w:sz w:val="24"/>
+                <w:szCs w:val="24"/>
+                <w:u w:val="none"/>
+                <w:lang w:val="en-US" w:eastAsia="zh-CN" w:bidi="hi-IN"/>
+              </w:rPr>
+              <w:t xml:space="preserve">(três) </w:t>
+            </w:r>
+            <w:r>
+              <w:rPr>
+                <w:rFonts w:eastAsia="NSimSun" w:cs="Lucida Sans"/>
+                <w:b w:val="false"/>
+                <w:bCs w:val="false"/>
+                <w:i w:val="false"/>
+                <w:iCs w:val="false"/>
+                <w:strike w:val="false"/>
+                <w:dstrike w:val="false"/>
+                <w:outline w:val="false"/>
+                <w:shadow w:val="false"/>
+                <w:color w:val="000000"/>
+                <w:kern w:val="2"/>
+                <w:sz w:val="24"/>
+                <w:szCs w:val="24"/>
+                <w:u w:val="none"/>
+                <w:lang w:val="en-US" w:eastAsia="zh-CN" w:bidi="hi-IN"/>
+              </w:rPr>
+              <w:t xml:space="preserve">anos da sua respectiva pontuação maior que 1 </w:t>
+            </w:r>
+            <w:r>
+              <w:rPr>
+                <w:rFonts w:eastAsia="NSimSun" w:cs="Lucida Sans"/>
+                <w:b w:val="false"/>
+                <w:bCs w:val="false"/>
+                <w:i w:val="false"/>
+                <w:iCs w:val="false"/>
+                <w:strike w:val="false"/>
+                <w:dstrike w:val="false"/>
+                <w:outline w:val="false"/>
+                <w:shadow w:val="false"/>
+                <w:color w:val="000000"/>
+                <w:kern w:val="2"/>
+                <w:sz w:val="24"/>
+                <w:szCs w:val="24"/>
+                <w:u w:val="none"/>
+                <w:lang w:val="en-US" w:eastAsia="zh-CN" w:bidi="hi-IN"/>
+              </w:rPr>
+              <w:t xml:space="preserve">(um) </w:t>
+            </w:r>
+            <w:r>
+              <w:rPr>
+                <w:rFonts w:eastAsia="NSimSun" w:cs="Lucida Sans"/>
+                <w:b w:val="false"/>
+                <w:bCs w:val="false"/>
+                <w:i w:val="false"/>
+                <w:iCs w:val="false"/>
+                <w:strike w:val="false"/>
+                <w:dstrike w:val="false"/>
+                <w:outline w:val="false"/>
+                <w:shadow w:val="false"/>
+                <w:color w:val="000000"/>
+                <w:kern w:val="2"/>
+                <w:sz w:val="24"/>
+                <w:szCs w:val="24"/>
+                <w:u w:val="none"/>
+                <w:lang w:val="en-US" w:eastAsia="zh-CN" w:bidi="hi-IN"/>
+              </w:rPr>
+              <w:t>devem ser consideradas.</w:t>
+            </w:r>
+          </w:p>
+          <w:p>
+            <w:pPr>
+              <w:pStyle w:val="TableContents"/>
+              <w:bidi w:val="0"/>
+              <w:jc w:val="left"/>
+              <w:rPr>
+                <w:b w:val="false"/>
+                <w:b w:val="false"/>
+                <w:bCs w:val="false"/>
+                <w:i w:val="false"/>
+                <w:i w:val="false"/>
+                <w:iCs w:val="false"/>
+                <w:strike w:val="false"/>
+                <w:dstrike w:val="false"/>
+                <w:outline w:val="false"/>
+                <w:shadow w:val="false"/>
+                <w:color w:val="000000"/>
+                <w:sz w:val="24"/>
+                <w:szCs w:val="24"/>
+                <w:u w:val="none"/>
+              </w:rPr>
+            </w:pPr>
+            <w:r>
+              <w:rPr>
+                <w:b w:val="false"/>
+                <w:bCs w:val="false"/>
+                <w:i w:val="false"/>
+                <w:iCs w:val="false"/>
+                <w:strike w:val="false"/>
+                <w:dstrike w:val="false"/>
+                <w:outline w:val="false"/>
+                <w:shadow w:val="false"/>
+                <w:color w:val="000000"/>
+                <w:sz w:val="24"/>
+                <w:szCs w:val="24"/>
+                <w:u w:val="none"/>
+              </w:rPr>
+            </w:r>
+          </w:p>
+          <w:p>
+            <w:pPr>
+              <w:pStyle w:val="TableContents"/>
+              <w:bidi w:val="0"/>
+              <w:jc w:val="left"/>
+              <w:rPr/>
+            </w:pPr>
+            <w:r>
+              <w:rPr>
+                <w:b/>
+                <w:bCs/>
+                <w:i w:val="false"/>
+                <w:iCs w:val="false"/>
+                <w:strike w:val="false"/>
+                <w:dstrike w:val="false"/>
+                <w:outline w:val="false"/>
+                <w:shadow w:val="false"/>
+                <w:color w:val="000000"/>
+                <w:sz w:val="24"/>
+                <w:szCs w:val="24"/>
+                <w:u w:val="none"/>
+              </w:rPr>
+              <w:t>[RN</w:t>
+            </w:r>
+            <w:r>
+              <w:rPr>
+                <w:rFonts w:eastAsia="NSimSun" w:cs="Lucida Sans"/>
+                <w:b/>
+                <w:bCs/>
+                <w:i w:val="false"/>
+                <w:iCs w:val="false"/>
+                <w:strike w:val="false"/>
+                <w:dstrike w:val="false"/>
+                <w:outline w:val="false"/>
+                <w:shadow w:val="false"/>
+                <w:color w:val="000000"/>
+                <w:kern w:val="2"/>
+                <w:sz w:val="24"/>
+                <w:szCs w:val="24"/>
+                <w:u w:val="none"/>
+                <w:lang w:val="en-US" w:eastAsia="zh-CN" w:bidi="hi-IN"/>
+              </w:rPr>
+              <w:t>10</w:t>
+            </w:r>
+            <w:r>
+              <w:rPr>
+                <w:b/>
+                <w:bCs/>
+                <w:i w:val="false"/>
+                <w:iCs w:val="false"/>
+                <w:strike w:val="false"/>
+                <w:dstrike w:val="false"/>
+                <w:outline w:val="false"/>
+                <w:shadow w:val="false"/>
+                <w:color w:val="000000"/>
+                <w:sz w:val="24"/>
+                <w:szCs w:val="24"/>
+                <w:u w:val="none"/>
+              </w:rPr>
+              <w:t>]</w:t>
+            </w:r>
+            <w:r>
+              <w:rPr>
+                <w:b w:val="false"/>
+                <w:bCs w:val="false"/>
+                <w:i w:val="false"/>
+                <w:iCs w:val="false"/>
+                <w:strike w:val="false"/>
+                <w:dstrike w:val="false"/>
+                <w:outline w:val="false"/>
+                <w:shadow w:val="false"/>
+                <w:color w:val="000000"/>
+                <w:sz w:val="24"/>
+                <w:szCs w:val="24"/>
+                <w:u w:val="none"/>
+              </w:rPr>
+              <w:t xml:space="preserve"> Cada artigo deve ter um código DOI único associado – este código deve ser utilizado para evitar a coleta de artigos duplicados.</w:t>
+            </w:r>
+          </w:p>
+          <w:p>
+            <w:pPr>
+              <w:pStyle w:val="TableContents"/>
+              <w:bidi w:val="0"/>
+              <w:jc w:val="left"/>
+              <w:rPr>
+                <w:b w:val="false"/>
+                <w:b w:val="false"/>
+                <w:bCs w:val="false"/>
+                <w:i w:val="false"/>
+                <w:i w:val="false"/>
+                <w:iCs w:val="false"/>
+                <w:strike w:val="false"/>
+                <w:dstrike w:val="false"/>
+                <w:outline w:val="false"/>
+                <w:shadow w:val="false"/>
+                <w:color w:val="000000"/>
+                <w:sz w:val="24"/>
+                <w:szCs w:val="24"/>
+                <w:u w:val="none"/>
+              </w:rPr>
+            </w:pPr>
+            <w:r>
+              <w:rPr>
+                <w:b w:val="false"/>
+                <w:bCs w:val="false"/>
+                <w:i w:val="false"/>
+                <w:iCs w:val="false"/>
+                <w:strike w:val="false"/>
+                <w:dstrike w:val="false"/>
+                <w:outline w:val="false"/>
+                <w:shadow w:val="false"/>
+                <w:color w:val="000000"/>
+                <w:sz w:val="24"/>
+                <w:szCs w:val="24"/>
+                <w:u w:val="none"/>
+              </w:rPr>
+            </w:r>
+          </w:p>
+          <w:p>
+            <w:pPr>
+              <w:pStyle w:val="TableContents"/>
+              <w:bidi w:val="0"/>
+              <w:jc w:val="left"/>
+              <w:rPr/>
+            </w:pPr>
+            <w:r>
+              <w:rPr>
+                <w:b/>
+                <w:bCs/>
+                <w:i w:val="false"/>
+                <w:iCs w:val="false"/>
+                <w:strike w:val="false"/>
+                <w:dstrike w:val="false"/>
+                <w:outline w:val="false"/>
+                <w:shadow w:val="false"/>
+                <w:color w:val="000000"/>
+                <w:sz w:val="24"/>
+                <w:szCs w:val="24"/>
+                <w:u w:val="none"/>
+              </w:rPr>
+              <w:t>[RN</w:t>
+            </w:r>
+            <w:r>
+              <w:rPr>
+                <w:rFonts w:eastAsia="NSimSun" w:cs="Lucida Sans"/>
+                <w:b/>
+                <w:bCs/>
+                <w:i w:val="false"/>
+                <w:iCs w:val="false"/>
+                <w:strike w:val="false"/>
+                <w:dstrike w:val="false"/>
+                <w:outline w:val="false"/>
+                <w:shadow w:val="false"/>
+                <w:color w:val="000000"/>
+                <w:kern w:val="2"/>
+                <w:sz w:val="24"/>
+                <w:szCs w:val="24"/>
+                <w:u w:val="none"/>
+                <w:lang w:val="en-US" w:eastAsia="zh-CN" w:bidi="hi-IN"/>
+              </w:rPr>
+              <w:t>11</w:t>
+            </w:r>
+            <w:r>
+              <w:rPr>
+                <w:b/>
+                <w:bCs/>
+                <w:i w:val="false"/>
+                <w:iCs w:val="false"/>
+                <w:strike w:val="false"/>
+                <w:dstrike w:val="false"/>
+                <w:outline w:val="false"/>
+                <w:shadow w:val="false"/>
+                <w:color w:val="000000"/>
+                <w:sz w:val="24"/>
+                <w:szCs w:val="24"/>
+                <w:u w:val="none"/>
+              </w:rPr>
+              <w:t>]</w:t>
+            </w:r>
+            <w:r>
+              <w:rPr>
+                <w:b w:val="false"/>
+                <w:bCs w:val="false"/>
+                <w:i w:val="false"/>
+                <w:iCs w:val="false"/>
+                <w:strike w:val="false"/>
+                <w:dstrike w:val="false"/>
+                <w:outline w:val="false"/>
+                <w:shadow w:val="false"/>
+                <w:color w:val="000000"/>
+                <w:sz w:val="24"/>
+                <w:szCs w:val="24"/>
+                <w:u w:val="none"/>
+              </w:rPr>
+              <w:t xml:space="preserve"> O endereço de internet “</w:t>
+            </w:r>
+            <w:r>
+              <w:rPr>
+                <w:rStyle w:val="InternetLink"/>
+                <w:b w:val="false"/>
+                <w:bCs w:val="false"/>
+                <w:i w:val="false"/>
+                <w:iCs w:val="false"/>
+                <w:strike w:val="false"/>
+                <w:dstrike w:val="false"/>
+                <w:outline w:val="false"/>
+                <w:shadow w:val="false"/>
+                <w:color w:val="000000"/>
+                <w:sz w:val="24"/>
+                <w:szCs w:val="24"/>
+                <w:u w:val="none"/>
+              </w:rPr>
+              <w:t>https://api.elsevier.com/content/search/scopus"</w:t>
+            </w:r>
+            <w:r>
+              <w:rPr>
+                <w:b w:val="false"/>
+                <w:bCs w:val="false"/>
+                <w:i w:val="false"/>
+                <w:iCs w:val="false"/>
+                <w:strike w:val="false"/>
+                <w:dstrike w:val="false"/>
+                <w:outline w:val="false"/>
+                <w:shadow w:val="false"/>
+                <w:color w:val="000000"/>
+                <w:sz w:val="24"/>
+                <w:szCs w:val="24"/>
+                <w:u w:val="none"/>
+              </w:rPr>
+              <w:t xml:space="preserve"> deve aceitar requisições do tipo GET com os parâmetros “</w:t>
+            </w:r>
+            <w:r>
+              <w:rPr>
+                <w:rFonts w:eastAsia="NSimSun" w:cs="Lucida Sans"/>
+                <w:b w:val="false"/>
+                <w:bCs w:val="false"/>
+                <w:i w:val="false"/>
+                <w:iCs w:val="false"/>
+                <w:strike w:val="false"/>
+                <w:dstrike w:val="false"/>
+                <w:outline w:val="false"/>
+                <w:shadow w:val="false"/>
+                <w:color w:val="000000"/>
+                <w:kern w:val="2"/>
+                <w:sz w:val="24"/>
+                <w:szCs w:val="24"/>
+                <w:u w:val="none"/>
+                <w:lang w:val="en-US" w:eastAsia="zh-CN" w:bidi="hi-IN"/>
+              </w:rPr>
+              <w:t>query</w:t>
+            </w:r>
+            <w:r>
+              <w:rPr>
+                <w:b w:val="false"/>
+                <w:bCs w:val="false"/>
+                <w:i w:val="false"/>
+                <w:iCs w:val="false"/>
+                <w:strike w:val="false"/>
+                <w:dstrike w:val="false"/>
+                <w:outline w:val="false"/>
+                <w:shadow w:val="false"/>
+                <w:color w:val="000000"/>
+                <w:sz w:val="24"/>
+                <w:szCs w:val="24"/>
+                <w:u w:val="none"/>
+              </w:rPr>
+              <w:t>” e “</w:t>
+            </w:r>
+            <w:r>
+              <w:rPr>
+                <w:rFonts w:eastAsia="NSimSun" w:cs="Lucida Sans"/>
+                <w:b w:val="false"/>
+                <w:bCs w:val="false"/>
+                <w:i w:val="false"/>
+                <w:iCs w:val="false"/>
+                <w:strike w:val="false"/>
+                <w:dstrike w:val="false"/>
+                <w:outline w:val="false"/>
+                <w:shadow w:val="false"/>
+                <w:color w:val="000000"/>
+                <w:kern w:val="2"/>
+                <w:sz w:val="24"/>
+                <w:szCs w:val="24"/>
+                <w:u w:val="none"/>
+                <w:lang w:val="en-US" w:eastAsia="zh-CN" w:bidi="hi-IN"/>
+              </w:rPr>
+              <w:t>count</w:t>
+            </w:r>
+            <w:r>
+              <w:rPr>
+                <w:b w:val="false"/>
+                <w:bCs w:val="false"/>
+                <w:i w:val="false"/>
+                <w:iCs w:val="false"/>
+                <w:strike w:val="false"/>
+                <w:dstrike w:val="false"/>
+                <w:outline w:val="false"/>
+                <w:shadow w:val="false"/>
+                <w:color w:val="000000"/>
+                <w:sz w:val="24"/>
+                <w:szCs w:val="24"/>
+                <w:u w:val="none"/>
+              </w:rPr>
+              <w:t xml:space="preserve">” </w:t>
+            </w:r>
+            <w:r>
+              <w:rPr>
+                <w:rFonts w:eastAsia="NSimSun" w:cs="Lucida Sans"/>
+                <w:b w:val="false"/>
+                <w:bCs w:val="false"/>
+                <w:i w:val="false"/>
+                <w:iCs w:val="false"/>
+                <w:strike w:val="false"/>
+                <w:dstrike w:val="false"/>
+                <w:outline w:val="false"/>
+                <w:shadow w:val="false"/>
+                <w:color w:val="000000"/>
+                <w:kern w:val="2"/>
+                <w:sz w:val="24"/>
+                <w:szCs w:val="24"/>
+                <w:u w:val="none"/>
+                <w:lang w:val="en-US" w:eastAsia="zh-CN" w:bidi="hi-IN"/>
+              </w:rPr>
+              <w:t>com os valores das variáveis</w:t>
+            </w:r>
+            <w:r>
+              <w:rPr>
+                <w:b w:val="false"/>
+                <w:bCs w:val="false"/>
+                <w:i w:val="false"/>
+                <w:iCs w:val="false"/>
+                <w:strike w:val="false"/>
+                <w:dstrike w:val="false"/>
+                <w:outline w:val="false"/>
+                <w:shadow w:val="false"/>
+                <w:color w:val="000000"/>
+                <w:sz w:val="24"/>
+                <w:szCs w:val="24"/>
+                <w:u w:val="none"/>
+              </w:rPr>
+              <w:t xml:space="preserve"> “</w:t>
+            </w:r>
+            <w:r>
+              <w:rPr>
+                <w:rFonts w:eastAsia="NSimSun" w:cs="Lucida Sans"/>
+                <w:b w:val="false"/>
+                <w:bCs w:val="false"/>
+                <w:i w:val="false"/>
+                <w:iCs w:val="false"/>
+                <w:strike w:val="false"/>
+                <w:dstrike w:val="false"/>
+                <w:outline w:val="false"/>
+                <w:shadow w:val="false"/>
+                <w:color w:val="000000"/>
+                <w:kern w:val="2"/>
+                <w:sz w:val="24"/>
+                <w:szCs w:val="24"/>
+                <w:u w:val="none"/>
+                <w:lang w:val="en-US" w:eastAsia="zh-CN" w:bidi="hi-IN"/>
+              </w:rPr>
+              <w:t>termo buscado</w:t>
+            </w:r>
+            <w:r>
+              <w:rPr>
+                <w:b w:val="false"/>
+                <w:bCs w:val="false"/>
+                <w:i w:val="false"/>
+                <w:iCs w:val="false"/>
+                <w:strike w:val="false"/>
+                <w:dstrike w:val="false"/>
+                <w:outline w:val="false"/>
+                <w:shadow w:val="false"/>
+                <w:color w:val="000000"/>
+                <w:sz w:val="24"/>
+                <w:szCs w:val="24"/>
+                <w:u w:val="none"/>
+              </w:rPr>
+              <w:t xml:space="preserve">” (ou </w:t>
+            </w:r>
+            <w:r>
+              <w:rPr>
+                <w:rFonts w:eastAsia="NSimSun" w:cs="Lucida Sans"/>
+                <w:b w:val="false"/>
+                <w:bCs w:val="false"/>
+                <w:i w:val="false"/>
+                <w:iCs w:val="false"/>
+                <w:strike w:val="false"/>
+                <w:dstrike w:val="false"/>
+                <w:outline w:val="false"/>
+                <w:shadow w:val="false"/>
+                <w:color w:val="000000"/>
+                <w:kern w:val="2"/>
+                <w:sz w:val="24"/>
+                <w:szCs w:val="24"/>
+                <w:u w:val="none"/>
+                <w:lang w:val="en-US" w:eastAsia="zh-CN" w:bidi="hi-IN"/>
+              </w:rPr>
+              <w:t xml:space="preserve">consulta – </w:t>
+            </w:r>
+            <w:r>
+              <w:rPr>
+                <w:rFonts w:eastAsia="NSimSun" w:cs="Lucida Sans"/>
+                <w:b w:val="false"/>
+                <w:bCs w:val="false"/>
+                <w:i/>
+                <w:iCs/>
+                <w:strike w:val="false"/>
+                <w:dstrike w:val="false"/>
+                <w:outline w:val="false"/>
+                <w:shadow w:val="false"/>
+                <w:color w:val="000000"/>
+                <w:kern w:val="2"/>
+                <w:sz w:val="24"/>
+                <w:szCs w:val="24"/>
+                <w:u w:val="none"/>
+                <w:lang w:val="en-US" w:eastAsia="zh-CN" w:bidi="hi-IN"/>
+              </w:rPr>
+              <w:t>query</w:t>
+            </w:r>
+            <w:r>
+              <w:rPr>
+                <w:rFonts w:eastAsia="NSimSun" w:cs="Lucida Sans"/>
+                <w:b w:val="false"/>
+                <w:bCs w:val="false"/>
+                <w:i w:val="false"/>
+                <w:iCs w:val="false"/>
+                <w:strike w:val="false"/>
+                <w:dstrike w:val="false"/>
+                <w:outline w:val="false"/>
+                <w:shadow w:val="false"/>
+                <w:color w:val="000000"/>
+                <w:kern w:val="2"/>
+                <w:sz w:val="24"/>
+                <w:szCs w:val="24"/>
+                <w:u w:val="none"/>
+                <w:lang w:val="en-US" w:eastAsia="zh-CN" w:bidi="hi-IN"/>
+              </w:rPr>
+              <w:t xml:space="preserve"> – definida conforme os padrões da fonte “Scopus”</w:t>
+            </w:r>
+            <w:r>
+              <w:rPr>
+                <w:b w:val="false"/>
+                <w:bCs w:val="false"/>
+                <w:i w:val="false"/>
+                <w:iCs w:val="false"/>
+                <w:strike w:val="false"/>
+                <w:dstrike w:val="false"/>
+                <w:outline w:val="false"/>
+                <w:shadow w:val="false"/>
+                <w:color w:val="000000"/>
+                <w:sz w:val="24"/>
+                <w:szCs w:val="24"/>
+                <w:u w:val="none"/>
+              </w:rPr>
+              <w:t>) e “</w:t>
+            </w:r>
+            <w:r>
+              <w:rPr>
+                <w:rFonts w:eastAsia="NSimSun" w:cs="Lucida Sans"/>
+                <w:b w:val="false"/>
+                <w:bCs w:val="false"/>
+                <w:i w:val="false"/>
+                <w:iCs w:val="false"/>
+                <w:strike w:val="false"/>
+                <w:dstrike w:val="false"/>
+                <w:outline w:val="false"/>
+                <w:shadow w:val="false"/>
+                <w:color w:val="000000"/>
+                <w:kern w:val="2"/>
+                <w:sz w:val="24"/>
+                <w:szCs w:val="24"/>
+                <w:u w:val="none"/>
+                <w:lang w:val="en-US" w:eastAsia="zh-CN" w:bidi="hi-IN"/>
+              </w:rPr>
+              <w:t>número desejado de resultados</w:t>
+            </w:r>
+            <w:r>
+              <w:rPr>
+                <w:b w:val="false"/>
+                <w:bCs w:val="false"/>
+                <w:i w:val="false"/>
+                <w:iCs w:val="false"/>
+                <w:strike w:val="false"/>
+                <w:dstrike w:val="false"/>
+                <w:outline w:val="false"/>
+                <w:shadow w:val="false"/>
+                <w:color w:val="000000"/>
+                <w:sz w:val="24"/>
+                <w:szCs w:val="24"/>
+                <w:u w:val="none"/>
+              </w:rPr>
+              <w:t xml:space="preserve">”, respectivamente, </w:t>
+            </w:r>
+            <w:r>
+              <w:rPr>
+                <w:b w:val="false"/>
+                <w:bCs w:val="false"/>
+                <w:i w:val="false"/>
+                <w:iCs w:val="false"/>
+                <w:strike w:val="false"/>
+                <w:dstrike w:val="false"/>
+                <w:outline w:val="false"/>
+                <w:shadow w:val="false"/>
+                <w:color w:val="000000"/>
+                <w:sz w:val="24"/>
+                <w:szCs w:val="24"/>
+                <w:u w:val="none"/>
+              </w:rPr>
+              <w:t xml:space="preserve">e deve ser utilizado para buscar os dados </w:t>
+            </w:r>
+            <w:r>
+              <w:rPr>
+                <w:rFonts w:eastAsia="NSimSun" w:cs="Lucida Sans"/>
+                <w:b w:val="false"/>
+                <w:bCs w:val="false"/>
+                <w:i w:val="false"/>
+                <w:iCs w:val="false"/>
+                <w:strike w:val="false"/>
+                <w:dstrike w:val="false"/>
+                <w:outline w:val="false"/>
+                <w:shadow w:val="false"/>
+                <w:color w:val="000000"/>
+                <w:kern w:val="2"/>
+                <w:sz w:val="24"/>
+                <w:szCs w:val="24"/>
+                <w:u w:val="none"/>
+                <w:lang w:val="en-US" w:eastAsia="zh-CN" w:bidi="hi-IN"/>
+              </w:rPr>
+              <w:t>de interesse.</w:t>
+            </w:r>
+          </w:p>
+          <w:p>
+            <w:pPr>
+              <w:pStyle w:val="TableContents"/>
+              <w:bidi w:val="0"/>
+              <w:jc w:val="left"/>
+              <w:rPr>
+                <w:b w:val="false"/>
+                <w:b w:val="false"/>
+                <w:bCs w:val="false"/>
+                <w:i w:val="false"/>
+                <w:i w:val="false"/>
+                <w:iCs w:val="false"/>
+                <w:strike w:val="false"/>
+                <w:dstrike w:val="false"/>
+                <w:outline w:val="false"/>
+                <w:shadow w:val="false"/>
+                <w:color w:val="000000"/>
+                <w:sz w:val="24"/>
+                <w:szCs w:val="24"/>
+                <w:u w:val="none"/>
+              </w:rPr>
+            </w:pPr>
+            <w:r>
+              <w:rPr>
+                <w:b w:val="false"/>
+                <w:bCs w:val="false"/>
+                <w:i w:val="false"/>
+                <w:iCs w:val="false"/>
+                <w:strike w:val="false"/>
+                <w:dstrike w:val="false"/>
+                <w:outline w:val="false"/>
+                <w:shadow w:val="false"/>
+                <w:color w:val="000000"/>
+                <w:sz w:val="24"/>
+                <w:szCs w:val="24"/>
+                <w:u w:val="none"/>
+              </w:rPr>
+            </w:r>
+          </w:p>
+          <w:p>
+            <w:pPr>
+              <w:pStyle w:val="TableContents"/>
+              <w:bidi w:val="0"/>
+              <w:jc w:val="left"/>
+              <w:rPr/>
+            </w:pPr>
+            <w:r>
+              <w:rPr>
+                <w:b/>
+                <w:bCs/>
+                <w:i w:val="false"/>
+                <w:iCs w:val="false"/>
+                <w:strike w:val="false"/>
+                <w:dstrike w:val="false"/>
+                <w:outline w:val="false"/>
+                <w:shadow w:val="false"/>
+                <w:color w:val="000000"/>
+                <w:sz w:val="24"/>
+                <w:szCs w:val="24"/>
+                <w:u w:val="none"/>
+              </w:rPr>
+              <w:t>[RN</w:t>
+            </w:r>
+            <w:r>
+              <w:rPr>
+                <w:rFonts w:eastAsia="NSimSun" w:cs="Lucida Sans"/>
+                <w:b/>
+                <w:bCs/>
+                <w:i w:val="false"/>
+                <w:iCs w:val="false"/>
+                <w:strike w:val="false"/>
+                <w:dstrike w:val="false"/>
+                <w:outline w:val="false"/>
+                <w:shadow w:val="false"/>
+                <w:color w:val="000000"/>
+                <w:kern w:val="2"/>
+                <w:sz w:val="24"/>
+                <w:szCs w:val="24"/>
+                <w:u w:val="none"/>
+                <w:lang w:val="en-US" w:eastAsia="zh-CN" w:bidi="hi-IN"/>
+              </w:rPr>
+              <w:t>12</w:t>
+            </w:r>
+            <w:r>
+              <w:rPr>
+                <w:b/>
+                <w:bCs/>
+                <w:i w:val="false"/>
+                <w:iCs w:val="false"/>
+                <w:strike w:val="false"/>
+                <w:dstrike w:val="false"/>
+                <w:outline w:val="false"/>
+                <w:shadow w:val="false"/>
+                <w:color w:val="000000"/>
+                <w:sz w:val="24"/>
+                <w:szCs w:val="24"/>
+                <w:u w:val="none"/>
+              </w:rPr>
+              <w:t>]</w:t>
+            </w:r>
+            <w:r>
+              <w:rPr>
+                <w:b w:val="false"/>
+                <w:bCs w:val="false"/>
+                <w:i w:val="false"/>
+                <w:iCs w:val="false"/>
+                <w:strike w:val="false"/>
+                <w:dstrike w:val="false"/>
+                <w:outline w:val="false"/>
+                <w:shadow w:val="false"/>
+                <w:color w:val="000000"/>
+                <w:sz w:val="24"/>
+                <w:szCs w:val="24"/>
+                <w:u w:val="none"/>
+              </w:rPr>
+              <w:t xml:space="preserve"> A chave de acesso à API do “Scopus” deve </w:t>
+            </w:r>
+            <w:r>
+              <w:rPr>
+                <w:rFonts w:eastAsia="NSimSun" w:cs="Lucida Sans"/>
+                <w:b w:val="false"/>
+                <w:bCs w:val="false"/>
+                <w:i w:val="false"/>
+                <w:iCs w:val="false"/>
+                <w:strike w:val="false"/>
+                <w:dstrike w:val="false"/>
+                <w:outline w:val="false"/>
+                <w:shadow w:val="false"/>
+                <w:color w:val="000000"/>
+                <w:kern w:val="2"/>
+                <w:sz w:val="24"/>
+                <w:szCs w:val="24"/>
+                <w:u w:val="none"/>
+                <w:lang w:val="en-US" w:eastAsia="zh-CN" w:bidi="hi-IN"/>
+              </w:rPr>
+              <w:t xml:space="preserve">estar </w:t>
+            </w:r>
+            <w:r>
+              <w:rPr>
+                <w:b w:val="false"/>
+                <w:bCs w:val="false"/>
+                <w:i w:val="false"/>
+                <w:iCs w:val="false"/>
+                <w:strike w:val="false"/>
+                <w:dstrike w:val="false"/>
+                <w:outline w:val="false"/>
+                <w:shadow w:val="false"/>
+                <w:color w:val="000000"/>
+                <w:sz w:val="24"/>
+                <w:szCs w:val="24"/>
+                <w:u w:val="none"/>
+              </w:rPr>
+              <w:t>contida no</w:t>
+            </w:r>
+            <w:r>
+              <w:rPr>
+                <w:rFonts w:eastAsia="NSimSun" w:cs="Lucida Sans"/>
+                <w:b w:val="false"/>
+                <w:bCs w:val="false"/>
+                <w:i w:val="false"/>
+                <w:iCs w:val="false"/>
+                <w:strike w:val="false"/>
+                <w:dstrike w:val="false"/>
+                <w:outline w:val="false"/>
+                <w:shadow w:val="false"/>
+                <w:color w:val="000000"/>
+                <w:kern w:val="2"/>
+                <w:sz w:val="24"/>
+                <w:szCs w:val="24"/>
+                <w:u w:val="none"/>
+                <w:lang w:val="en-US" w:eastAsia="zh-CN" w:bidi="hi-IN"/>
+              </w:rPr>
+              <w:t xml:space="preserve"> cabeçalho das requisições de busca (</w:t>
+            </w:r>
+            <w:r>
+              <w:rPr>
+                <w:rFonts w:eastAsia="NSimSun" w:cs="Lucida Sans"/>
+                <w:b/>
+                <w:bCs/>
+                <w:i w:val="false"/>
+                <w:iCs w:val="false"/>
+                <w:strike w:val="false"/>
+                <w:dstrike w:val="false"/>
+                <w:outline w:val="false"/>
+                <w:shadow w:val="false"/>
+                <w:color w:val="000000"/>
+                <w:kern w:val="2"/>
+                <w:sz w:val="24"/>
+                <w:szCs w:val="24"/>
+                <w:u w:val="none"/>
+                <w:lang w:val="en-US" w:eastAsia="zh-CN" w:bidi="hi-IN"/>
+              </w:rPr>
+              <w:t>RN11</w:t>
+            </w:r>
+            <w:r>
+              <w:rPr>
+                <w:rFonts w:eastAsia="NSimSun" w:cs="Lucida Sans"/>
+                <w:b w:val="false"/>
+                <w:bCs w:val="false"/>
+                <w:i w:val="false"/>
+                <w:iCs w:val="false"/>
+                <w:strike w:val="false"/>
+                <w:dstrike w:val="false"/>
+                <w:outline w:val="false"/>
+                <w:shadow w:val="false"/>
+                <w:color w:val="000000"/>
+                <w:kern w:val="2"/>
+                <w:sz w:val="24"/>
+                <w:szCs w:val="24"/>
+                <w:u w:val="none"/>
+                <w:lang w:val="en-US" w:eastAsia="zh-CN" w:bidi="hi-IN"/>
+              </w:rPr>
+              <w:t xml:space="preserve">), </w:t>
+            </w:r>
+            <w:r>
+              <w:rPr>
+                <w:b w:val="false"/>
+                <w:bCs w:val="false"/>
+                <w:i w:val="false"/>
+                <w:iCs w:val="false"/>
+                <w:strike w:val="false"/>
+                <w:dstrike w:val="false"/>
+                <w:outline w:val="false"/>
+                <w:shadow w:val="false"/>
+                <w:color w:val="000000"/>
+                <w:sz w:val="24"/>
+                <w:szCs w:val="24"/>
+                <w:u w:val="none"/>
+              </w:rPr>
+              <w:t xml:space="preserve">no campo </w:t>
+            </w:r>
+            <w:r>
+              <w:rPr>
+                <w:rFonts w:eastAsia="NSimSun" w:cs="Lucida Sans"/>
+                <w:b w:val="false"/>
+                <w:bCs w:val="false"/>
+                <w:i w:val="false"/>
+                <w:iCs w:val="false"/>
+                <w:strike w:val="false"/>
+                <w:dstrike w:val="false"/>
+                <w:outline w:val="false"/>
+                <w:shadow w:val="false"/>
+                <w:color w:val="000000"/>
+                <w:kern w:val="2"/>
+                <w:sz w:val="24"/>
+                <w:szCs w:val="24"/>
+                <w:u w:val="none"/>
+                <w:lang w:val="en-US" w:eastAsia="zh-CN" w:bidi="hi-IN"/>
+              </w:rPr>
+              <w:t xml:space="preserve">de </w:t>
+            </w:r>
+            <w:r>
+              <w:rPr>
+                <w:b w:val="false"/>
+                <w:bCs w:val="false"/>
+                <w:i w:val="false"/>
+                <w:iCs w:val="false"/>
+                <w:strike w:val="false"/>
+                <w:dstrike w:val="false"/>
+                <w:outline w:val="false"/>
+                <w:shadow w:val="false"/>
+                <w:color w:val="000000"/>
+                <w:sz w:val="24"/>
+                <w:szCs w:val="24"/>
+                <w:u w:val="none"/>
+              </w:rPr>
+              <w:t xml:space="preserve">nome </w:t>
+            </w:r>
+            <w:r>
+              <w:rPr>
+                <w:rFonts w:eastAsia="NSimSun" w:cs="Lucida Sans"/>
+                <w:b w:val="false"/>
+                <w:bCs w:val="false"/>
+                <w:i w:val="false"/>
+                <w:iCs w:val="false"/>
+                <w:strike w:val="false"/>
+                <w:dstrike w:val="false"/>
+                <w:outline w:val="false"/>
+                <w:shadow w:val="false"/>
+                <w:color w:val="000000"/>
+                <w:kern w:val="2"/>
+                <w:sz w:val="24"/>
+                <w:szCs w:val="24"/>
+                <w:u w:val="none"/>
+                <w:lang w:val="en-US" w:eastAsia="zh-CN" w:bidi="hi-IN"/>
+              </w:rPr>
+              <w:t>“X-ELS-APIKey”.</w:t>
+            </w:r>
+          </w:p>
+          <w:p>
+            <w:pPr>
+              <w:pStyle w:val="TableContents"/>
+              <w:bidi w:val="0"/>
+              <w:jc w:val="left"/>
+              <w:rPr>
+                <w:b w:val="false"/>
+                <w:b w:val="false"/>
+                <w:bCs w:val="false"/>
+                <w:i w:val="false"/>
+                <w:i w:val="false"/>
+                <w:iCs w:val="false"/>
+                <w:strike w:val="false"/>
+                <w:dstrike w:val="false"/>
+                <w:outline w:val="false"/>
+                <w:shadow w:val="false"/>
+                <w:color w:val="000000"/>
+                <w:sz w:val="24"/>
+                <w:szCs w:val="24"/>
+                <w:u w:val="none"/>
+              </w:rPr>
+            </w:pPr>
+            <w:r>
+              <w:rPr>
+                <w:b w:val="false"/>
+                <w:bCs w:val="false"/>
+                <w:i w:val="false"/>
+                <w:iCs w:val="false"/>
+                <w:strike w:val="false"/>
+                <w:dstrike w:val="false"/>
+                <w:outline w:val="false"/>
+                <w:shadow w:val="false"/>
+                <w:color w:val="000000"/>
+                <w:sz w:val="24"/>
+                <w:szCs w:val="24"/>
+                <w:u w:val="none"/>
+              </w:rPr>
+            </w:r>
+          </w:p>
+          <w:p>
+            <w:pPr>
+              <w:pStyle w:val="TableContents"/>
+              <w:bidi w:val="0"/>
+              <w:jc w:val="left"/>
+              <w:rPr/>
+            </w:pPr>
+            <w:r>
+              <w:rPr>
+                <w:b/>
+                <w:bCs/>
+                <w:i w:val="false"/>
+                <w:iCs w:val="false"/>
+                <w:strike w:val="false"/>
+                <w:dstrike w:val="false"/>
+                <w:outline w:val="false"/>
+                <w:shadow w:val="false"/>
+                <w:color w:val="000000"/>
+                <w:sz w:val="24"/>
+                <w:szCs w:val="24"/>
+                <w:u w:val="none"/>
+              </w:rPr>
+              <w:t>[RN</w:t>
+            </w:r>
+            <w:r>
+              <w:rPr>
+                <w:rFonts w:eastAsia="NSimSun" w:cs="Lucida Sans"/>
+                <w:b/>
+                <w:bCs/>
+                <w:i w:val="false"/>
+                <w:iCs w:val="false"/>
+                <w:strike w:val="false"/>
+                <w:dstrike w:val="false"/>
+                <w:outline w:val="false"/>
+                <w:shadow w:val="false"/>
+                <w:color w:val="000000"/>
+                <w:kern w:val="2"/>
+                <w:sz w:val="24"/>
+                <w:szCs w:val="24"/>
+                <w:u w:val="none"/>
+                <w:lang w:val="en-US" w:eastAsia="zh-CN" w:bidi="hi-IN"/>
+              </w:rPr>
+              <w:t>13</w:t>
+            </w:r>
+            <w:r>
+              <w:rPr>
+                <w:b/>
+                <w:bCs/>
+                <w:i w:val="false"/>
+                <w:iCs w:val="false"/>
+                <w:strike w:val="false"/>
+                <w:dstrike w:val="false"/>
+                <w:outline w:val="false"/>
+                <w:shadow w:val="false"/>
+                <w:color w:val="000000"/>
+                <w:sz w:val="24"/>
+                <w:szCs w:val="24"/>
+                <w:u w:val="none"/>
+              </w:rPr>
+              <w:t>]</w:t>
+            </w:r>
+            <w:r>
+              <w:rPr>
+                <w:b w:val="false"/>
+                <w:bCs w:val="false"/>
+                <w:i w:val="false"/>
+                <w:iCs w:val="false"/>
+                <w:strike w:val="false"/>
+                <w:dstrike w:val="false"/>
+                <w:outline w:val="false"/>
+                <w:shadow w:val="false"/>
+                <w:color w:val="000000"/>
+                <w:sz w:val="24"/>
+                <w:szCs w:val="24"/>
+                <w:u w:val="none"/>
+              </w:rPr>
+              <w:t xml:space="preserve"> </w:t>
+            </w:r>
+            <w:r>
+              <w:rPr>
+                <w:rFonts w:eastAsia="NSimSun" w:cs="Lucida Sans"/>
+                <w:b w:val="false"/>
+                <w:bCs w:val="false"/>
+                <w:i w:val="false"/>
+                <w:iCs w:val="false"/>
+                <w:strike w:val="false"/>
+                <w:dstrike w:val="false"/>
+                <w:outline w:val="false"/>
+                <w:shadow w:val="false"/>
+                <w:color w:val="000000"/>
+                <w:kern w:val="2"/>
+                <w:sz w:val="24"/>
+                <w:szCs w:val="24"/>
+                <w:u w:val="none"/>
+                <w:lang w:val="en-US" w:eastAsia="zh-CN" w:bidi="hi-IN"/>
+              </w:rPr>
+              <w:t xml:space="preserve">O número de resultados obtidos pode ser limitado pelo usuário através das definições no arquivo de configurações/entradas </w:t>
+            </w:r>
+            <w:r>
+              <w:rPr>
+                <w:rFonts w:eastAsia="NSimSun" w:cs="Lucida Sans"/>
+                <w:b w:val="false"/>
+                <w:bCs w:val="false"/>
+                <w:i w:val="false"/>
+                <w:iCs w:val="false"/>
+                <w:strike w:val="false"/>
+                <w:dstrike w:val="false"/>
+                <w:outline w:val="false"/>
+                <w:shadow w:val="false"/>
+                <w:color w:val="000000"/>
+                <w:kern w:val="2"/>
+                <w:sz w:val="24"/>
+                <w:szCs w:val="24"/>
+                <w:u w:val="none"/>
+                <w:lang w:val="en-US" w:eastAsia="zh-CN" w:bidi="hi-IN"/>
+              </w:rPr>
+              <w:t>da fonte</w:t>
+            </w:r>
+            <w:r>
+              <w:rPr>
+                <w:rFonts w:eastAsia="NSimSun" w:cs="Lucida Sans"/>
+                <w:b w:val="false"/>
+                <w:bCs w:val="false"/>
+                <w:i w:val="false"/>
+                <w:iCs w:val="false"/>
+                <w:strike w:val="false"/>
+                <w:dstrike w:val="false"/>
+                <w:outline w:val="false"/>
+                <w:shadow w:val="false"/>
+                <w:color w:val="000000"/>
+                <w:kern w:val="2"/>
+                <w:sz w:val="24"/>
+                <w:szCs w:val="24"/>
+                <w:u w:val="none"/>
+                <w:lang w:val="en-US" w:eastAsia="zh-CN" w:bidi="hi-IN"/>
+              </w:rPr>
+              <w:t>.</w:t>
+            </w:r>
+          </w:p>
+          <w:p>
+            <w:pPr>
+              <w:pStyle w:val="TableContents"/>
+              <w:bidi w:val="0"/>
+              <w:jc w:val="left"/>
+              <w:rPr>
+                <w:b w:val="false"/>
+                <w:b w:val="false"/>
+                <w:bCs w:val="false"/>
+                <w:i w:val="false"/>
+                <w:i w:val="false"/>
+                <w:iCs w:val="false"/>
+                <w:strike w:val="false"/>
+                <w:dstrike w:val="false"/>
+                <w:outline w:val="false"/>
+                <w:shadow w:val="false"/>
+                <w:color w:val="000000"/>
+                <w:sz w:val="24"/>
+                <w:szCs w:val="24"/>
+                <w:u w:val="none"/>
+              </w:rPr>
+            </w:pPr>
+            <w:r>
+              <w:rPr>
+                <w:b w:val="false"/>
+                <w:bCs w:val="false"/>
+                <w:i w:val="false"/>
+                <w:iCs w:val="false"/>
+                <w:strike w:val="false"/>
+                <w:dstrike w:val="false"/>
+                <w:outline w:val="false"/>
+                <w:shadow w:val="false"/>
+                <w:color w:val="000000"/>
+                <w:sz w:val="24"/>
+                <w:szCs w:val="24"/>
+                <w:u w:val="none"/>
+              </w:rPr>
+            </w:r>
+          </w:p>
+          <w:p>
+            <w:pPr>
+              <w:pStyle w:val="TableContents"/>
+              <w:bidi w:val="0"/>
+              <w:jc w:val="left"/>
+              <w:rPr/>
+            </w:pPr>
+            <w:r>
+              <w:rPr>
+                <w:b/>
+                <w:bCs/>
+                <w:i w:val="false"/>
+                <w:iCs w:val="false"/>
+                <w:strike w:val="false"/>
+                <w:dstrike w:val="false"/>
+                <w:outline w:val="false"/>
+                <w:shadow w:val="false"/>
+                <w:color w:val="000000"/>
+                <w:sz w:val="24"/>
+                <w:szCs w:val="24"/>
+                <w:u w:val="none"/>
+              </w:rPr>
+              <w:t>[RN</w:t>
+            </w:r>
+            <w:r>
+              <w:rPr>
+                <w:rFonts w:eastAsia="NSimSun" w:cs="Lucida Sans"/>
+                <w:b/>
+                <w:bCs/>
+                <w:i w:val="false"/>
+                <w:iCs w:val="false"/>
+                <w:strike w:val="false"/>
+                <w:dstrike w:val="false"/>
+                <w:outline w:val="false"/>
+                <w:shadow w:val="false"/>
+                <w:color w:val="000000"/>
+                <w:kern w:val="2"/>
+                <w:sz w:val="24"/>
+                <w:szCs w:val="24"/>
+                <w:u w:val="none"/>
+                <w:lang w:val="en-US" w:eastAsia="zh-CN" w:bidi="hi-IN"/>
+              </w:rPr>
+              <w:t>14</w:t>
+            </w:r>
+            <w:r>
+              <w:rPr>
+                <w:b/>
+                <w:bCs/>
+                <w:i w:val="false"/>
+                <w:iCs w:val="false"/>
+                <w:strike w:val="false"/>
+                <w:dstrike w:val="false"/>
+                <w:outline w:val="false"/>
+                <w:shadow w:val="false"/>
+                <w:color w:val="000000"/>
+                <w:sz w:val="24"/>
+                <w:szCs w:val="24"/>
+                <w:u w:val="none"/>
+              </w:rPr>
+              <w:t>]</w:t>
+            </w:r>
+            <w:r>
+              <w:rPr>
+                <w:b w:val="false"/>
+                <w:bCs w:val="false"/>
+                <w:i w:val="false"/>
+                <w:iCs w:val="false"/>
+                <w:strike w:val="false"/>
+                <w:dstrike w:val="false"/>
+                <w:outline w:val="false"/>
+                <w:shadow w:val="false"/>
+                <w:color w:val="000000"/>
+                <w:sz w:val="24"/>
+                <w:szCs w:val="24"/>
+                <w:u w:val="none"/>
+              </w:rPr>
+              <w:t xml:space="preserve"> Os resultados das requisições de busca (</w:t>
+            </w:r>
+            <w:r>
+              <w:rPr>
+                <w:b/>
+                <w:bCs/>
+                <w:i w:val="false"/>
+                <w:iCs w:val="false"/>
+                <w:strike w:val="false"/>
+                <w:dstrike w:val="false"/>
+                <w:outline w:val="false"/>
+                <w:shadow w:val="false"/>
+                <w:color w:val="000000"/>
+                <w:sz w:val="24"/>
+                <w:szCs w:val="24"/>
+                <w:u w:val="none"/>
+              </w:rPr>
+              <w:t>RN11</w:t>
+            </w:r>
+            <w:r>
+              <w:rPr>
+                <w:b w:val="false"/>
+                <w:bCs w:val="false"/>
+                <w:i w:val="false"/>
+                <w:iCs w:val="false"/>
+                <w:strike w:val="false"/>
+                <w:dstrike w:val="false"/>
+                <w:outline w:val="false"/>
+                <w:shadow w:val="false"/>
+                <w:color w:val="000000"/>
+                <w:sz w:val="24"/>
+                <w:szCs w:val="24"/>
+                <w:u w:val="none"/>
+              </w:rPr>
+              <w:t xml:space="preserve">) devem estar no formato JSON e os registros encontrados devem estar na chave de nome “search-results” e conter, para </w:t>
+            </w:r>
+            <w:r>
+              <w:rPr>
+                <w:rFonts w:eastAsia="NSimSun" w:cs="Lucida Sans"/>
+                <w:b w:val="false"/>
+                <w:bCs w:val="false"/>
+                <w:i w:val="false"/>
+                <w:iCs w:val="false"/>
+                <w:strike w:val="false"/>
+                <w:dstrike w:val="false"/>
+                <w:outline w:val="false"/>
+                <w:shadow w:val="false"/>
+                <w:color w:val="000000"/>
+                <w:kern w:val="2"/>
+                <w:sz w:val="24"/>
+                <w:szCs w:val="24"/>
+                <w:u w:val="none"/>
+                <w:lang w:val="en-US" w:eastAsia="zh-CN" w:bidi="hi-IN"/>
+              </w:rPr>
+              <w:t>cada</w:t>
+            </w:r>
+            <w:r>
+              <w:rPr>
+                <w:b w:val="false"/>
+                <w:bCs w:val="false"/>
+                <w:i w:val="false"/>
+                <w:iCs w:val="false"/>
+                <w:strike w:val="false"/>
+                <w:dstrike w:val="false"/>
+                <w:outline w:val="false"/>
+                <w:shadow w:val="false"/>
+                <w:color w:val="000000"/>
+                <w:sz w:val="24"/>
+                <w:szCs w:val="24"/>
+                <w:u w:val="none"/>
+              </w:rPr>
+              <w:t xml:space="preserve"> artigo retornado pela busca, os campos “source-id”, “doi” e “url” com o ID da fonte, o código DOI e o endereço de internet </w:t>
+            </w:r>
+            <w:r>
+              <w:rPr>
+                <w:rFonts w:eastAsia="NSimSun" w:cs="Lucida Sans"/>
+                <w:b w:val="false"/>
+                <w:bCs w:val="false"/>
+                <w:i w:val="false"/>
+                <w:iCs w:val="false"/>
+                <w:strike w:val="false"/>
+                <w:dstrike w:val="false"/>
+                <w:outline w:val="false"/>
+                <w:shadow w:val="false"/>
+                <w:color w:val="000000"/>
+                <w:kern w:val="2"/>
+                <w:sz w:val="24"/>
+                <w:szCs w:val="24"/>
+                <w:u w:val="none"/>
+                <w:lang w:val="en-US" w:eastAsia="zh-CN" w:bidi="hi-IN"/>
+              </w:rPr>
+              <w:t>associados</w:t>
+            </w:r>
+            <w:r>
+              <w:rPr>
+                <w:b w:val="false"/>
+                <w:bCs w:val="false"/>
+                <w:i w:val="false"/>
+                <w:iCs w:val="false"/>
+                <w:strike w:val="false"/>
+                <w:dstrike w:val="false"/>
+                <w:outline w:val="false"/>
+                <w:shadow w:val="false"/>
+                <w:color w:val="000000"/>
+                <w:sz w:val="24"/>
+                <w:szCs w:val="24"/>
+                <w:u w:val="none"/>
+              </w:rPr>
+              <w:t>, respectivamente.</w:t>
+            </w:r>
+          </w:p>
+          <w:p>
+            <w:pPr>
+              <w:pStyle w:val="TableContents"/>
+              <w:bidi w:val="0"/>
+              <w:jc w:val="left"/>
+              <w:rPr>
+                <w:b w:val="false"/>
+                <w:b w:val="false"/>
+                <w:bCs w:val="false"/>
+                <w:i w:val="false"/>
+                <w:i w:val="false"/>
+                <w:iCs w:val="false"/>
+                <w:strike w:val="false"/>
+                <w:dstrike w:val="false"/>
+                <w:outline w:val="false"/>
+                <w:shadow w:val="false"/>
+                <w:color w:val="000000"/>
+                <w:sz w:val="24"/>
+                <w:szCs w:val="24"/>
+                <w:u w:val="none"/>
+              </w:rPr>
+            </w:pPr>
+            <w:r>
+              <w:rPr>
+                <w:b w:val="false"/>
+                <w:bCs w:val="false"/>
+                <w:i w:val="false"/>
+                <w:iCs w:val="false"/>
+                <w:strike w:val="false"/>
+                <w:dstrike w:val="false"/>
+                <w:outline w:val="false"/>
+                <w:shadow w:val="false"/>
+                <w:color w:val="000000"/>
+                <w:sz w:val="24"/>
+                <w:szCs w:val="24"/>
+                <w:u w:val="none"/>
+              </w:rPr>
+            </w:r>
+          </w:p>
+          <w:p>
+            <w:pPr>
+              <w:pStyle w:val="TableContents"/>
+              <w:bidi w:val="0"/>
+              <w:jc w:val="left"/>
+              <w:rPr/>
+            </w:pPr>
+            <w:r>
+              <w:rPr>
+                <w:b/>
+                <w:bCs/>
+                <w:i w:val="false"/>
+                <w:iCs w:val="false"/>
+                <w:strike w:val="false"/>
+                <w:dstrike w:val="false"/>
+                <w:outline w:val="false"/>
+                <w:shadow w:val="false"/>
+                <w:color w:val="000000"/>
+                <w:sz w:val="24"/>
+                <w:szCs w:val="24"/>
+                <w:u w:val="none"/>
+              </w:rPr>
+              <w:t>[RN</w:t>
+            </w:r>
+            <w:r>
+              <w:rPr>
+                <w:rFonts w:eastAsia="NSimSun" w:cs="Lucida Sans"/>
+                <w:b/>
+                <w:bCs/>
+                <w:i w:val="false"/>
+                <w:iCs w:val="false"/>
+                <w:strike w:val="false"/>
+                <w:dstrike w:val="false"/>
+                <w:outline w:val="false"/>
+                <w:shadow w:val="false"/>
+                <w:color w:val="000000"/>
+                <w:kern w:val="2"/>
+                <w:sz w:val="24"/>
+                <w:szCs w:val="24"/>
+                <w:u w:val="none"/>
+                <w:lang w:val="en-US" w:eastAsia="zh-CN" w:bidi="hi-IN"/>
+              </w:rPr>
+              <w:t>15</w:t>
+            </w:r>
+            <w:r>
+              <w:rPr>
+                <w:b/>
+                <w:bCs/>
+                <w:i w:val="false"/>
+                <w:iCs w:val="false"/>
+                <w:strike w:val="false"/>
+                <w:dstrike w:val="false"/>
+                <w:outline w:val="false"/>
+                <w:shadow w:val="false"/>
+                <w:color w:val="000000"/>
+                <w:sz w:val="24"/>
+                <w:szCs w:val="24"/>
+                <w:u w:val="none"/>
+              </w:rPr>
+              <w:t>]</w:t>
+            </w:r>
+            <w:r>
+              <w:rPr>
+                <w:b w:val="false"/>
+                <w:bCs w:val="false"/>
+                <w:i w:val="false"/>
+                <w:iCs w:val="false"/>
+                <w:strike w:val="false"/>
+                <w:dstrike w:val="false"/>
+                <w:outline w:val="false"/>
+                <w:shadow w:val="false"/>
+                <w:color w:val="000000"/>
+                <w:sz w:val="24"/>
+                <w:szCs w:val="24"/>
+                <w:u w:val="none"/>
+              </w:rPr>
+              <w:t xml:space="preserve"> Os endereços de internet referentes aos artigos encontrados (obtidos pelas requisições </w:t>
+            </w:r>
+            <w:r>
+              <w:rPr>
+                <w:rFonts w:eastAsia="NSimSun" w:cs="Lucida Sans"/>
+                <w:b w:val="false"/>
+                <w:bCs w:val="false"/>
+                <w:i w:val="false"/>
+                <w:iCs w:val="false"/>
+                <w:strike w:val="false"/>
+                <w:dstrike w:val="false"/>
+                <w:outline w:val="false"/>
+                <w:shadow w:val="false"/>
+                <w:color w:val="000000"/>
+                <w:kern w:val="2"/>
+                <w:sz w:val="24"/>
+                <w:szCs w:val="24"/>
+                <w:u w:val="none"/>
+                <w:lang w:val="en-US" w:eastAsia="zh-CN" w:bidi="hi-IN"/>
+              </w:rPr>
+              <w:t xml:space="preserve">definidas </w:t>
+            </w:r>
+            <w:r>
+              <w:rPr>
+                <w:b w:val="false"/>
+                <w:bCs w:val="false"/>
+                <w:i w:val="false"/>
+                <w:iCs w:val="false"/>
+                <w:strike w:val="false"/>
+                <w:dstrike w:val="false"/>
+                <w:outline w:val="false"/>
+                <w:shadow w:val="false"/>
+                <w:color w:val="000000"/>
+                <w:sz w:val="24"/>
+                <w:szCs w:val="24"/>
+                <w:u w:val="none"/>
+              </w:rPr>
+              <w:t xml:space="preserve">na </w:t>
+            </w:r>
+            <w:r>
+              <w:rPr>
+                <w:b/>
+                <w:bCs/>
+                <w:i w:val="false"/>
+                <w:iCs w:val="false"/>
+                <w:strike w:val="false"/>
+                <w:dstrike w:val="false"/>
+                <w:outline w:val="false"/>
+                <w:shadow w:val="false"/>
+                <w:color w:val="000000"/>
+                <w:sz w:val="24"/>
+                <w:szCs w:val="24"/>
+                <w:u w:val="none"/>
+              </w:rPr>
+              <w:t>RN11</w:t>
+            </w:r>
+            <w:r>
+              <w:rPr>
+                <w:b w:val="false"/>
+                <w:bCs w:val="false"/>
+                <w:i w:val="false"/>
+                <w:iCs w:val="false"/>
+                <w:strike w:val="false"/>
+                <w:dstrike w:val="false"/>
+                <w:outline w:val="false"/>
+                <w:shadow w:val="false"/>
+                <w:color w:val="000000"/>
+                <w:sz w:val="24"/>
+                <w:szCs w:val="24"/>
+                <w:u w:val="none"/>
+              </w:rPr>
+              <w:t xml:space="preserve"> e conforme descrito na </w:t>
+            </w:r>
+            <w:r>
+              <w:rPr>
+                <w:b/>
+                <w:bCs/>
+                <w:i w:val="false"/>
+                <w:iCs w:val="false"/>
+                <w:strike w:val="false"/>
+                <w:dstrike w:val="false"/>
+                <w:outline w:val="false"/>
+                <w:shadow w:val="false"/>
+                <w:color w:val="000000"/>
+                <w:sz w:val="24"/>
+                <w:szCs w:val="24"/>
+                <w:u w:val="none"/>
+              </w:rPr>
+              <w:t>RN14</w:t>
+            </w:r>
+            <w:r>
+              <w:rPr>
+                <w:b w:val="false"/>
+                <w:bCs w:val="false"/>
+                <w:i w:val="false"/>
+                <w:iCs w:val="false"/>
+                <w:strike w:val="false"/>
+                <w:dstrike w:val="false"/>
+                <w:outline w:val="false"/>
+                <w:shadow w:val="false"/>
+                <w:color w:val="000000"/>
+                <w:sz w:val="24"/>
+                <w:szCs w:val="24"/>
+                <w:u w:val="none"/>
+              </w:rPr>
+              <w:t xml:space="preserve">) devem aceitar requisições do tipo GET com os parâmetros “httpAccept” e “fields” </w:t>
+            </w:r>
+            <w:r>
+              <w:rPr>
+                <w:rFonts w:eastAsia="NSimSun" w:cs="Lucida Sans"/>
+                <w:b w:val="false"/>
+                <w:bCs w:val="false"/>
+                <w:i w:val="false"/>
+                <w:iCs w:val="false"/>
+                <w:strike w:val="false"/>
+                <w:dstrike w:val="false"/>
+                <w:outline w:val="false"/>
+                <w:shadow w:val="false"/>
+                <w:color w:val="000000"/>
+                <w:kern w:val="2"/>
+                <w:sz w:val="24"/>
+                <w:szCs w:val="24"/>
+                <w:u w:val="none"/>
+                <w:lang w:val="en-US" w:eastAsia="zh-CN" w:bidi="hi-IN"/>
+              </w:rPr>
+              <w:t>c</w:t>
+            </w:r>
+            <w:r>
+              <w:rPr>
+                <w:b w:val="false"/>
+                <w:bCs w:val="false"/>
+                <w:i w:val="false"/>
+                <w:iCs w:val="false"/>
+                <w:strike w:val="false"/>
+                <w:dstrike w:val="false"/>
+                <w:outline w:val="false"/>
+                <w:shadow w:val="false"/>
+                <w:color w:val="000000"/>
+                <w:sz w:val="24"/>
+                <w:szCs w:val="24"/>
+                <w:u w:val="none"/>
+              </w:rPr>
+              <w:t>om os respectivos valores “application/json” e “description”</w:t>
+            </w:r>
+            <w:r>
+              <w:rPr>
+                <w:rFonts w:eastAsia="NSimSun" w:cs="Lucida Sans"/>
+                <w:b w:val="false"/>
+                <w:bCs w:val="false"/>
+                <w:i w:val="false"/>
+                <w:iCs w:val="false"/>
+                <w:strike w:val="false"/>
+                <w:dstrike w:val="false"/>
+                <w:outline w:val="false"/>
+                <w:shadow w:val="false"/>
+                <w:color w:val="000000"/>
+                <w:kern w:val="2"/>
+                <w:sz w:val="24"/>
+                <w:szCs w:val="24"/>
+                <w:u w:val="none"/>
+                <w:lang w:val="en-US" w:eastAsia="zh-CN" w:bidi="hi-IN"/>
+              </w:rPr>
+              <w:t xml:space="preserve"> </w:t>
+            </w:r>
+            <w:r>
+              <w:rPr>
+                <w:rFonts w:eastAsia="NSimSun" w:cs="Lucida Sans"/>
+                <w:b w:val="false"/>
+                <w:bCs w:val="false"/>
+                <w:i w:val="false"/>
+                <w:iCs w:val="false"/>
+                <w:strike w:val="false"/>
+                <w:dstrike w:val="false"/>
+                <w:outline w:val="false"/>
+                <w:shadow w:val="false"/>
+                <w:color w:val="000000"/>
+                <w:kern w:val="2"/>
+                <w:sz w:val="24"/>
+                <w:szCs w:val="24"/>
+                <w:u w:val="none"/>
+                <w:lang w:val="en-US" w:eastAsia="zh-CN" w:bidi="hi-IN"/>
+              </w:rPr>
+              <w:t>e devem ser utilizados para coleta dos dados de interesse.</w:t>
+            </w:r>
+          </w:p>
+          <w:p>
+            <w:pPr>
+              <w:pStyle w:val="TableContents"/>
+              <w:bidi w:val="0"/>
+              <w:jc w:val="left"/>
+              <w:rPr>
+                <w:b w:val="false"/>
+                <w:b w:val="false"/>
+                <w:bCs w:val="false"/>
+                <w:i w:val="false"/>
+                <w:i w:val="false"/>
+                <w:iCs w:val="false"/>
+                <w:strike w:val="false"/>
+                <w:dstrike w:val="false"/>
+                <w:outline w:val="false"/>
+                <w:shadow w:val="false"/>
+                <w:color w:val="000000"/>
+                <w:sz w:val="24"/>
+                <w:szCs w:val="24"/>
+                <w:u w:val="none"/>
+              </w:rPr>
+            </w:pPr>
+            <w:r>
+              <w:rPr>
+                <w:b w:val="false"/>
+                <w:bCs w:val="false"/>
+                <w:i w:val="false"/>
+                <w:iCs w:val="false"/>
+                <w:strike w:val="false"/>
+                <w:dstrike w:val="false"/>
+                <w:outline w:val="false"/>
+                <w:shadow w:val="false"/>
+                <w:color w:val="000000"/>
+                <w:sz w:val="24"/>
+                <w:szCs w:val="24"/>
+                <w:u w:val="none"/>
+              </w:rPr>
+            </w:r>
+          </w:p>
+          <w:p>
+            <w:pPr>
+              <w:pStyle w:val="TableContents"/>
+              <w:bidi w:val="0"/>
+              <w:jc w:val="left"/>
+              <w:rPr/>
+            </w:pPr>
+            <w:r>
+              <w:rPr>
+                <w:b/>
+                <w:bCs/>
+                <w:i w:val="false"/>
+                <w:iCs w:val="false"/>
+                <w:strike w:val="false"/>
+                <w:dstrike w:val="false"/>
+                <w:outline w:val="false"/>
+                <w:shadow w:val="false"/>
+                <w:color w:val="000000"/>
+                <w:sz w:val="24"/>
+                <w:szCs w:val="24"/>
+                <w:u w:val="none"/>
+              </w:rPr>
+              <w:t>[RN</w:t>
+            </w:r>
+            <w:r>
+              <w:rPr>
+                <w:rFonts w:eastAsia="NSimSun" w:cs="Lucida Sans"/>
+                <w:b/>
+                <w:bCs/>
+                <w:i w:val="false"/>
+                <w:iCs w:val="false"/>
+                <w:strike w:val="false"/>
+                <w:dstrike w:val="false"/>
+                <w:outline w:val="false"/>
+                <w:shadow w:val="false"/>
+                <w:color w:val="000000"/>
+                <w:kern w:val="2"/>
+                <w:sz w:val="24"/>
+                <w:szCs w:val="24"/>
+                <w:u w:val="none"/>
+                <w:lang w:val="en-US" w:eastAsia="zh-CN" w:bidi="hi-IN"/>
+              </w:rPr>
+              <w:t>16</w:t>
+            </w:r>
+            <w:r>
+              <w:rPr>
+                <w:b/>
+                <w:bCs/>
+                <w:i w:val="false"/>
+                <w:iCs w:val="false"/>
+                <w:strike w:val="false"/>
+                <w:dstrike w:val="false"/>
+                <w:outline w:val="false"/>
+                <w:shadow w:val="false"/>
+                <w:color w:val="000000"/>
+                <w:sz w:val="24"/>
+                <w:szCs w:val="24"/>
+                <w:u w:val="none"/>
+              </w:rPr>
+              <w:t>]</w:t>
+            </w:r>
+            <w:r>
+              <w:rPr>
+                <w:b w:val="false"/>
+                <w:bCs w:val="false"/>
+                <w:i w:val="false"/>
+                <w:iCs w:val="false"/>
+                <w:strike w:val="false"/>
+                <w:dstrike w:val="false"/>
+                <w:outline w:val="false"/>
+                <w:shadow w:val="false"/>
+                <w:color w:val="000000"/>
+                <w:sz w:val="24"/>
+                <w:szCs w:val="24"/>
+                <w:u w:val="none"/>
+              </w:rPr>
+              <w:t xml:space="preserve"> </w:t>
+            </w:r>
+            <w:r>
+              <w:rPr>
+                <w:rFonts w:eastAsia="NSimSun" w:cs="Lucida Sans"/>
+                <w:b w:val="false"/>
+                <w:bCs w:val="false"/>
+                <w:i w:val="false"/>
+                <w:iCs w:val="false"/>
+                <w:strike w:val="false"/>
+                <w:dstrike w:val="false"/>
+                <w:outline w:val="false"/>
+                <w:shadow w:val="false"/>
+                <w:color w:val="000000"/>
+                <w:kern w:val="2"/>
+                <w:sz w:val="24"/>
+                <w:szCs w:val="24"/>
+                <w:u w:val="none"/>
+                <w:lang w:val="en-US" w:eastAsia="zh-CN" w:bidi="hi-IN"/>
+              </w:rPr>
+              <w:t>Os resultados das requisições de acesso aos artigos (</w:t>
+            </w:r>
+            <w:r>
+              <w:rPr>
+                <w:rFonts w:eastAsia="NSimSun" w:cs="Lucida Sans"/>
+                <w:b/>
+                <w:bCs/>
+                <w:i w:val="false"/>
+                <w:iCs w:val="false"/>
+                <w:strike w:val="false"/>
+                <w:dstrike w:val="false"/>
+                <w:outline w:val="false"/>
+                <w:shadow w:val="false"/>
+                <w:color w:val="000000"/>
+                <w:kern w:val="2"/>
+                <w:sz w:val="24"/>
+                <w:szCs w:val="24"/>
+                <w:u w:val="none"/>
+                <w:lang w:val="en-US" w:eastAsia="zh-CN" w:bidi="hi-IN"/>
+              </w:rPr>
+              <w:t>RN15</w:t>
+            </w:r>
+            <w:r>
+              <w:rPr>
+                <w:rFonts w:eastAsia="NSimSun" w:cs="Lucida Sans"/>
+                <w:b w:val="false"/>
+                <w:bCs w:val="false"/>
+                <w:i w:val="false"/>
+                <w:iCs w:val="false"/>
+                <w:strike w:val="false"/>
+                <w:dstrike w:val="false"/>
+                <w:outline w:val="false"/>
+                <w:shadow w:val="false"/>
+                <w:color w:val="000000"/>
+                <w:kern w:val="2"/>
+                <w:sz w:val="24"/>
+                <w:szCs w:val="24"/>
+                <w:u w:val="none"/>
+                <w:lang w:val="en-US" w:eastAsia="zh-CN" w:bidi="hi-IN"/>
+              </w:rPr>
+              <w:t xml:space="preserve">) devem estar no formato JSON contendo, dentro da chave aninhada “abstracts-retrieval-response → item → bibrecord → head”, o </w:t>
+            </w:r>
+            <w:r>
+              <w:rPr>
+                <w:rFonts w:eastAsia="NSimSun" w:cs="Lucida Sans"/>
+                <w:b w:val="false"/>
+                <w:bCs w:val="false"/>
+                <w:i/>
+                <w:iCs/>
+                <w:strike w:val="false"/>
+                <w:dstrike w:val="false"/>
+                <w:outline w:val="false"/>
+                <w:shadow w:val="false"/>
+                <w:color w:val="000000"/>
+                <w:kern w:val="2"/>
+                <w:sz w:val="24"/>
+                <w:szCs w:val="24"/>
+                <w:u w:val="none"/>
+                <w:lang w:val="en-US" w:eastAsia="zh-CN" w:bidi="hi-IN"/>
+              </w:rPr>
+              <w:t>abstract</w:t>
+            </w:r>
+            <w:r>
+              <w:rPr>
+                <w:rFonts w:eastAsia="NSimSun" w:cs="Lucida Sans"/>
+                <w:b w:val="false"/>
+                <w:bCs w:val="false"/>
+                <w:i w:val="false"/>
+                <w:iCs w:val="false"/>
+                <w:strike w:val="false"/>
+                <w:dstrike w:val="false"/>
+                <w:outline w:val="false"/>
+                <w:shadow w:val="false"/>
+                <w:color w:val="000000"/>
+                <w:kern w:val="2"/>
+                <w:sz w:val="24"/>
+                <w:szCs w:val="24"/>
+                <w:u w:val="none"/>
+                <w:lang w:val="en-US" w:eastAsia="zh-CN" w:bidi="hi-IN"/>
+              </w:rPr>
+              <w:t xml:space="preserve"> e o endereço da fonte do artigo nas chaves “abstracts” e “source → website”, respectivamente.</w:t>
+            </w:r>
+          </w:p>
+          <w:p>
+            <w:pPr>
+              <w:pStyle w:val="TableContents"/>
+              <w:bidi w:val="0"/>
+              <w:jc w:val="left"/>
+              <w:rPr>
+                <w:b w:val="false"/>
+                <w:b w:val="false"/>
+                <w:bCs w:val="false"/>
+                <w:i w:val="false"/>
+                <w:i w:val="false"/>
+                <w:iCs w:val="false"/>
+                <w:strike w:val="false"/>
+                <w:dstrike w:val="false"/>
+                <w:outline w:val="false"/>
+                <w:shadow w:val="false"/>
+                <w:color w:val="000000"/>
+                <w:sz w:val="24"/>
+                <w:szCs w:val="24"/>
+                <w:u w:val="none"/>
+              </w:rPr>
+            </w:pPr>
+            <w:r>
+              <w:rPr>
+                <w:b w:val="false"/>
+                <w:bCs w:val="false"/>
+                <w:i w:val="false"/>
+                <w:iCs w:val="false"/>
+                <w:strike w:val="false"/>
+                <w:dstrike w:val="false"/>
+                <w:outline w:val="false"/>
+                <w:shadow w:val="false"/>
+                <w:color w:val="000000"/>
+                <w:sz w:val="24"/>
+                <w:szCs w:val="24"/>
+                <w:u w:val="none"/>
+              </w:rPr>
+            </w:r>
+          </w:p>
+          <w:p>
+            <w:pPr>
+              <w:pStyle w:val="TableContents"/>
+              <w:bidi w:val="0"/>
+              <w:jc w:val="left"/>
+              <w:rPr/>
+            </w:pPr>
+            <w:r>
+              <w:rPr>
+                <w:b/>
+                <w:bCs/>
+                <w:i w:val="false"/>
+                <w:iCs w:val="false"/>
+                <w:strike w:val="false"/>
+                <w:dstrike w:val="false"/>
+                <w:outline w:val="false"/>
+                <w:shadow w:val="false"/>
+                <w:color w:val="000000"/>
+                <w:sz w:val="24"/>
+                <w:szCs w:val="24"/>
+                <w:u w:val="none"/>
+              </w:rPr>
+              <w:t>[RN</w:t>
+            </w:r>
+            <w:r>
+              <w:rPr>
+                <w:rFonts w:eastAsia="NSimSun" w:cs="Lucida Sans"/>
+                <w:b/>
+                <w:bCs/>
+                <w:i w:val="false"/>
+                <w:iCs w:val="false"/>
+                <w:strike w:val="false"/>
+                <w:dstrike w:val="false"/>
+                <w:outline w:val="false"/>
+                <w:shadow w:val="false"/>
+                <w:color w:val="000000"/>
+                <w:kern w:val="2"/>
+                <w:sz w:val="24"/>
+                <w:szCs w:val="24"/>
+                <w:u w:val="none"/>
+                <w:lang w:val="en-US" w:eastAsia="zh-CN" w:bidi="hi-IN"/>
+              </w:rPr>
+              <w:t>17</w:t>
+            </w:r>
+            <w:r>
+              <w:rPr>
+                <w:b/>
+                <w:bCs/>
+                <w:i w:val="false"/>
+                <w:iCs w:val="false"/>
+                <w:strike w:val="false"/>
+                <w:dstrike w:val="false"/>
+                <w:outline w:val="false"/>
+                <w:shadow w:val="false"/>
+                <w:color w:val="000000"/>
+                <w:sz w:val="24"/>
+                <w:szCs w:val="24"/>
+                <w:u w:val="none"/>
+              </w:rPr>
+              <w:t>]</w:t>
+            </w:r>
+            <w:r>
+              <w:rPr>
+                <w:b w:val="false"/>
+                <w:bCs w:val="false"/>
+                <w:i w:val="false"/>
+                <w:iCs w:val="false"/>
+                <w:strike w:val="false"/>
+                <w:dstrike w:val="false"/>
+                <w:outline w:val="false"/>
+                <w:shadow w:val="false"/>
+                <w:color w:val="000000"/>
+                <w:sz w:val="24"/>
+                <w:szCs w:val="24"/>
+                <w:u w:val="none"/>
+              </w:rPr>
+              <w:t xml:space="preserve"> O endereço dinâmico de internet “https://doi.org/{</w:t>
+            </w:r>
+            <w:r>
+              <w:rPr>
+                <w:rFonts w:eastAsia="NSimSun" w:cs="Lucida Sans"/>
+                <w:b w:val="false"/>
+                <w:bCs w:val="false"/>
+                <w:i w:val="false"/>
+                <w:iCs w:val="false"/>
+                <w:strike w:val="false"/>
+                <w:dstrike w:val="false"/>
+                <w:outline w:val="false"/>
+                <w:shadow w:val="false"/>
+                <w:color w:val="000000"/>
+                <w:kern w:val="2"/>
+                <w:sz w:val="24"/>
+                <w:szCs w:val="24"/>
+                <w:u w:val="none"/>
+                <w:lang w:val="en-US" w:eastAsia="zh-CN" w:bidi="hi-IN"/>
+              </w:rPr>
+              <w:t>doi</w:t>
+            </w:r>
+            <w:r>
+              <w:rPr>
+                <w:b w:val="false"/>
+                <w:bCs w:val="false"/>
+                <w:i w:val="false"/>
+                <w:iCs w:val="false"/>
+                <w:strike w:val="false"/>
+                <w:dstrike w:val="false"/>
+                <w:outline w:val="false"/>
+                <w:shadow w:val="false"/>
+                <w:color w:val="000000"/>
+                <w:sz w:val="24"/>
+                <w:szCs w:val="24"/>
+                <w:u w:val="none"/>
+              </w:rPr>
+              <w:t>}” (</w:t>
+            </w:r>
+            <w:r>
+              <w:rPr>
+                <w:rFonts w:eastAsia="NSimSun" w:cs="Lucida Sans"/>
+                <w:b w:val="false"/>
+                <w:bCs w:val="false"/>
+                <w:i w:val="false"/>
+                <w:iCs w:val="false"/>
+                <w:strike w:val="false"/>
+                <w:dstrike w:val="false"/>
+                <w:outline w:val="false"/>
+                <w:shadow w:val="false"/>
+                <w:color w:val="000000"/>
+                <w:kern w:val="2"/>
+                <w:sz w:val="24"/>
+                <w:szCs w:val="24"/>
+                <w:u w:val="none"/>
+                <w:lang w:val="en-US" w:eastAsia="zh-CN" w:bidi="hi-IN"/>
+              </w:rPr>
+              <w:t xml:space="preserve">onde “{doi}” deve conter </w:t>
+            </w:r>
+            <w:r>
+              <w:rPr>
+                <w:b w:val="false"/>
+                <w:bCs w:val="false"/>
+                <w:i w:val="false"/>
+                <w:iCs w:val="false"/>
+                <w:strike w:val="false"/>
+                <w:dstrike w:val="false"/>
+                <w:outline w:val="false"/>
+                <w:shadow w:val="false"/>
+                <w:color w:val="000000"/>
+                <w:sz w:val="24"/>
+                <w:szCs w:val="24"/>
+                <w:u w:val="none"/>
+              </w:rPr>
+              <w:t xml:space="preserve">a </w:t>
+            </w:r>
+            <w:r>
+              <w:rPr>
+                <w:rFonts w:eastAsia="NSimSun" w:cs="Lucida Sans"/>
+                <w:b w:val="false"/>
+                <w:bCs w:val="false"/>
+                <w:i w:val="false"/>
+                <w:iCs w:val="false"/>
+                <w:strike w:val="false"/>
+                <w:dstrike w:val="false"/>
+                <w:outline w:val="false"/>
+                <w:shadow w:val="false"/>
+                <w:color w:val="000000"/>
+                <w:kern w:val="2"/>
+                <w:sz w:val="24"/>
+                <w:szCs w:val="24"/>
+                <w:u w:val="none"/>
+                <w:lang w:val="en-US" w:eastAsia="zh-CN" w:bidi="hi-IN"/>
+              </w:rPr>
+              <w:t xml:space="preserve">código DOI único de cada artigo obtido pelas requisições definidas na </w:t>
+            </w:r>
+            <w:r>
+              <w:rPr>
+                <w:rFonts w:eastAsia="NSimSun" w:cs="Lucida Sans"/>
+                <w:b/>
+                <w:bCs/>
+                <w:i w:val="false"/>
+                <w:iCs w:val="false"/>
+                <w:strike w:val="false"/>
+                <w:dstrike w:val="false"/>
+                <w:outline w:val="false"/>
+                <w:shadow w:val="false"/>
+                <w:color w:val="000000"/>
+                <w:kern w:val="2"/>
+                <w:sz w:val="24"/>
+                <w:szCs w:val="24"/>
+                <w:u w:val="none"/>
+                <w:lang w:val="en-US" w:eastAsia="zh-CN" w:bidi="hi-IN"/>
+              </w:rPr>
+              <w:t>RN11</w:t>
+            </w:r>
+            <w:r>
+              <w:rPr>
+                <w:rFonts w:eastAsia="NSimSun" w:cs="Lucida Sans"/>
+                <w:b w:val="false"/>
+                <w:bCs w:val="false"/>
+                <w:i w:val="false"/>
+                <w:iCs w:val="false"/>
+                <w:strike w:val="false"/>
+                <w:dstrike w:val="false"/>
+                <w:outline w:val="false"/>
+                <w:shadow w:val="false"/>
+                <w:color w:val="000000"/>
+                <w:kern w:val="2"/>
+                <w:sz w:val="24"/>
+                <w:szCs w:val="24"/>
+                <w:u w:val="none"/>
+                <w:lang w:val="en-US" w:eastAsia="zh-CN" w:bidi="hi-IN"/>
+              </w:rPr>
+              <w:t xml:space="preserve"> e conforme descrito na </w:t>
+            </w:r>
+            <w:r>
+              <w:rPr>
+                <w:rFonts w:eastAsia="NSimSun" w:cs="Lucida Sans"/>
+                <w:b/>
+                <w:bCs/>
+                <w:i w:val="false"/>
+                <w:iCs w:val="false"/>
+                <w:strike w:val="false"/>
+                <w:dstrike w:val="false"/>
+                <w:outline w:val="false"/>
+                <w:shadow w:val="false"/>
+                <w:color w:val="000000"/>
+                <w:kern w:val="2"/>
+                <w:sz w:val="24"/>
+                <w:szCs w:val="24"/>
+                <w:u w:val="none"/>
+                <w:lang w:val="en-US" w:eastAsia="zh-CN" w:bidi="hi-IN"/>
+              </w:rPr>
+              <w:t>RN14</w:t>
+            </w:r>
+            <w:r>
+              <w:rPr>
+                <w:b w:val="false"/>
+                <w:bCs w:val="false"/>
+                <w:i w:val="false"/>
+                <w:iCs w:val="false"/>
+                <w:strike w:val="false"/>
+                <w:dstrike w:val="false"/>
+                <w:outline w:val="false"/>
+                <w:shadow w:val="false"/>
+                <w:color w:val="000000"/>
+                <w:sz w:val="24"/>
+                <w:szCs w:val="24"/>
+                <w:u w:val="none"/>
+              </w:rPr>
+              <w:t xml:space="preserve">) deve aceitar requisições do tipo GET </w:t>
+            </w:r>
+            <w:r>
+              <w:rPr>
+                <w:b w:val="false"/>
+                <w:bCs w:val="false"/>
+                <w:i w:val="false"/>
+                <w:iCs w:val="false"/>
+                <w:strike w:val="false"/>
+                <w:dstrike w:val="false"/>
+                <w:outline w:val="false"/>
+                <w:shadow w:val="false"/>
+                <w:color w:val="000000"/>
+                <w:sz w:val="24"/>
+                <w:szCs w:val="24"/>
+                <w:u w:val="none"/>
+              </w:rPr>
+              <w:t xml:space="preserve">e deve ser utilizado para </w:t>
+            </w:r>
+            <w:r>
+              <w:rPr>
+                <w:rFonts w:eastAsia="NSimSun" w:cs="Lucida Sans"/>
+                <w:b w:val="false"/>
+                <w:bCs w:val="false"/>
+                <w:i w:val="false"/>
+                <w:iCs w:val="false"/>
+                <w:strike w:val="false"/>
+                <w:dstrike w:val="false"/>
+                <w:outline w:val="false"/>
+                <w:shadow w:val="false"/>
+                <w:color w:val="000000"/>
+                <w:kern w:val="2"/>
+                <w:sz w:val="24"/>
+                <w:szCs w:val="24"/>
+                <w:u w:val="none"/>
+                <w:lang w:val="en-US" w:eastAsia="zh-CN" w:bidi="hi-IN"/>
+              </w:rPr>
+              <w:t>verificar a validade de cada artigo</w:t>
+            </w:r>
+            <w:r>
+              <w:rPr>
+                <w:b w:val="false"/>
+                <w:bCs w:val="false"/>
+                <w:i w:val="false"/>
+                <w:iCs w:val="false"/>
+                <w:strike w:val="false"/>
+                <w:dstrike w:val="false"/>
+                <w:outline w:val="false"/>
+                <w:shadow w:val="false"/>
+                <w:color w:val="000000"/>
+                <w:sz w:val="24"/>
+                <w:szCs w:val="24"/>
+                <w:u w:val="none"/>
+              </w:rPr>
+              <w:t>.</w:t>
+            </w:r>
+          </w:p>
+          <w:p>
+            <w:pPr>
+              <w:pStyle w:val="TableContents"/>
+              <w:bidi w:val="0"/>
+              <w:jc w:val="left"/>
+              <w:rPr/>
+            </w:pPr>
+            <w:r>
+              <w:rPr/>
+            </w:r>
+          </w:p>
+          <w:p>
+            <w:pPr>
+              <w:pStyle w:val="TableContents"/>
+              <w:bidi w:val="0"/>
+              <w:jc w:val="left"/>
+              <w:rPr/>
+            </w:pPr>
+            <w:r>
+              <w:rPr>
+                <w:b/>
+                <w:bCs/>
+                <w:i w:val="false"/>
+                <w:iCs w:val="false"/>
+                <w:strike w:val="false"/>
+                <w:dstrike w:val="false"/>
+                <w:outline w:val="false"/>
+                <w:shadow w:val="false"/>
+                <w:color w:val="000000"/>
+                <w:sz w:val="24"/>
+                <w:szCs w:val="24"/>
+                <w:u w:val="none"/>
+              </w:rPr>
+              <w:t>[RN</w:t>
+            </w:r>
+            <w:r>
+              <w:rPr>
+                <w:rFonts w:eastAsia="NSimSun" w:cs="Lucida Sans"/>
+                <w:b/>
+                <w:bCs/>
+                <w:i w:val="false"/>
+                <w:iCs w:val="false"/>
+                <w:strike w:val="false"/>
+                <w:dstrike w:val="false"/>
+                <w:outline w:val="false"/>
+                <w:shadow w:val="false"/>
+                <w:color w:val="000000"/>
+                <w:kern w:val="2"/>
+                <w:sz w:val="24"/>
+                <w:szCs w:val="24"/>
+                <w:u w:val="none"/>
+                <w:lang w:val="en-US" w:eastAsia="zh-CN" w:bidi="hi-IN"/>
+              </w:rPr>
+              <w:t>18</w:t>
+            </w:r>
+            <w:r>
+              <w:rPr>
+                <w:b/>
+                <w:bCs/>
+                <w:i w:val="false"/>
+                <w:iCs w:val="false"/>
+                <w:strike w:val="false"/>
+                <w:dstrike w:val="false"/>
+                <w:outline w:val="false"/>
+                <w:shadow w:val="false"/>
+                <w:color w:val="000000"/>
+                <w:sz w:val="24"/>
+                <w:szCs w:val="24"/>
+                <w:u w:val="none"/>
+              </w:rPr>
+              <w:t>]</w:t>
+            </w:r>
+            <w:r>
+              <w:rPr>
+                <w:b w:val="false"/>
+                <w:bCs w:val="false"/>
+                <w:i w:val="false"/>
+                <w:iCs w:val="false"/>
+                <w:strike w:val="false"/>
+                <w:dstrike w:val="false"/>
+                <w:outline w:val="false"/>
+                <w:shadow w:val="false"/>
+                <w:color w:val="000000"/>
+                <w:sz w:val="24"/>
+                <w:szCs w:val="24"/>
+                <w:u w:val="none"/>
+              </w:rPr>
+              <w:t xml:space="preserve"> O endereço dinâmico de internet “https://www.scopus.com/source/citescore/{</w:t>
+            </w:r>
+            <w:r>
+              <w:rPr>
+                <w:rFonts w:eastAsia="NSimSun" w:cs="Lucida Sans"/>
+                <w:b w:val="false"/>
+                <w:bCs w:val="false"/>
+                <w:i w:val="false"/>
+                <w:iCs w:val="false"/>
+                <w:strike w:val="false"/>
+                <w:dstrike w:val="false"/>
+                <w:outline w:val="false"/>
+                <w:shadow w:val="false"/>
+                <w:color w:val="000000"/>
+                <w:kern w:val="2"/>
+                <w:sz w:val="24"/>
+                <w:szCs w:val="24"/>
+                <w:u w:val="none"/>
+                <w:lang w:val="en-US" w:eastAsia="zh-CN" w:bidi="hi-IN"/>
+              </w:rPr>
+              <w:t>id_da_fonte</w:t>
+            </w:r>
+            <w:r>
+              <w:rPr>
+                <w:b w:val="false"/>
+                <w:bCs w:val="false"/>
+                <w:i w:val="false"/>
+                <w:iCs w:val="false"/>
+                <w:strike w:val="false"/>
+                <w:dstrike w:val="false"/>
+                <w:outline w:val="false"/>
+                <w:shadow w:val="false"/>
+                <w:color w:val="000000"/>
+                <w:sz w:val="24"/>
+                <w:szCs w:val="24"/>
+                <w:u w:val="none"/>
+              </w:rPr>
+              <w:t>}.uri” (</w:t>
+            </w:r>
+            <w:r>
+              <w:rPr>
+                <w:rFonts w:eastAsia="NSimSun" w:cs="Lucida Sans"/>
+                <w:b w:val="false"/>
+                <w:bCs w:val="false"/>
+                <w:i w:val="false"/>
+                <w:iCs w:val="false"/>
+                <w:strike w:val="false"/>
+                <w:dstrike w:val="false"/>
+                <w:outline w:val="false"/>
+                <w:shadow w:val="false"/>
+                <w:color w:val="000000"/>
+                <w:kern w:val="2"/>
+                <w:sz w:val="24"/>
+                <w:szCs w:val="24"/>
+                <w:u w:val="none"/>
+                <w:lang w:val="en-US" w:eastAsia="zh-CN" w:bidi="hi-IN"/>
+              </w:rPr>
+              <w:t xml:space="preserve">onde “{id_da_fonte}” deve conter o valor do campo “source-id” obtido pelas requisições definidas na </w:t>
+            </w:r>
+            <w:r>
+              <w:rPr>
+                <w:rFonts w:eastAsia="NSimSun" w:cs="Lucida Sans"/>
+                <w:b/>
+                <w:bCs/>
+                <w:i w:val="false"/>
+                <w:iCs w:val="false"/>
+                <w:strike w:val="false"/>
+                <w:dstrike w:val="false"/>
+                <w:outline w:val="false"/>
+                <w:shadow w:val="false"/>
+                <w:color w:val="000000"/>
+                <w:kern w:val="2"/>
+                <w:sz w:val="24"/>
+                <w:szCs w:val="24"/>
+                <w:u w:val="none"/>
+                <w:lang w:val="en-US" w:eastAsia="zh-CN" w:bidi="hi-IN"/>
+              </w:rPr>
+              <w:t>RN11</w:t>
+            </w:r>
+            <w:r>
+              <w:rPr>
+                <w:rFonts w:eastAsia="NSimSun" w:cs="Lucida Sans"/>
+                <w:b w:val="false"/>
+                <w:bCs w:val="false"/>
+                <w:i w:val="false"/>
+                <w:iCs w:val="false"/>
+                <w:strike w:val="false"/>
+                <w:dstrike w:val="false"/>
+                <w:outline w:val="false"/>
+                <w:shadow w:val="false"/>
+                <w:color w:val="000000"/>
+                <w:kern w:val="2"/>
+                <w:sz w:val="24"/>
+                <w:szCs w:val="24"/>
+                <w:u w:val="none"/>
+                <w:lang w:val="en-US" w:eastAsia="zh-CN" w:bidi="hi-IN"/>
+              </w:rPr>
+              <w:t xml:space="preserve"> e conforme descrito na </w:t>
+            </w:r>
+            <w:r>
+              <w:rPr>
+                <w:rFonts w:eastAsia="NSimSun" w:cs="Lucida Sans"/>
+                <w:b/>
+                <w:bCs/>
+                <w:i w:val="false"/>
+                <w:iCs w:val="false"/>
+                <w:strike w:val="false"/>
+                <w:dstrike w:val="false"/>
+                <w:outline w:val="false"/>
+                <w:shadow w:val="false"/>
+                <w:color w:val="000000"/>
+                <w:kern w:val="2"/>
+                <w:sz w:val="24"/>
+                <w:szCs w:val="24"/>
+                <w:u w:val="none"/>
+                <w:lang w:val="en-US" w:eastAsia="zh-CN" w:bidi="hi-IN"/>
+              </w:rPr>
+              <w:t>RN14</w:t>
+            </w:r>
+            <w:r>
+              <w:rPr>
+                <w:b w:val="false"/>
+                <w:bCs w:val="false"/>
+                <w:i w:val="false"/>
+                <w:iCs w:val="false"/>
+                <w:strike w:val="false"/>
+                <w:dstrike w:val="false"/>
+                <w:outline w:val="false"/>
+                <w:shadow w:val="false"/>
+                <w:color w:val="000000"/>
+                <w:sz w:val="24"/>
+                <w:szCs w:val="24"/>
+                <w:u w:val="none"/>
+              </w:rPr>
+              <w:t xml:space="preserve">) deve aceitar requisições do tipo GET </w:t>
+            </w:r>
+            <w:r>
+              <w:rPr>
+                <w:b w:val="false"/>
+                <w:bCs w:val="false"/>
+                <w:i w:val="false"/>
+                <w:iCs w:val="false"/>
+                <w:strike w:val="false"/>
+                <w:dstrike w:val="false"/>
+                <w:outline w:val="false"/>
+                <w:shadow w:val="false"/>
+                <w:color w:val="000000"/>
+                <w:sz w:val="24"/>
+                <w:szCs w:val="24"/>
+                <w:u w:val="none"/>
+              </w:rPr>
+              <w:t>e deve ser utilizado para obter os dados de pontuação (</w:t>
+            </w:r>
+            <w:r>
+              <w:rPr>
+                <w:b w:val="false"/>
+                <w:bCs w:val="false"/>
+                <w:i/>
+                <w:iCs/>
+                <w:strike w:val="false"/>
+                <w:dstrike w:val="false"/>
+                <w:outline w:val="false"/>
+                <w:shadow w:val="false"/>
+                <w:color w:val="000000"/>
+                <w:sz w:val="24"/>
+                <w:szCs w:val="24"/>
+                <w:u w:val="none"/>
+              </w:rPr>
+              <w:t>score</w:t>
+            </w:r>
+            <w:r>
+              <w:rPr>
+                <w:b w:val="false"/>
+                <w:bCs w:val="false"/>
+                <w:i w:val="false"/>
+                <w:iCs w:val="false"/>
+                <w:strike w:val="false"/>
+                <w:dstrike w:val="false"/>
+                <w:outline w:val="false"/>
+                <w:shadow w:val="false"/>
+                <w:color w:val="000000"/>
+                <w:sz w:val="24"/>
+                <w:szCs w:val="24"/>
+                <w:u w:val="none"/>
+              </w:rPr>
+              <w:t>) das fontes dos artigos encontrados.</w:t>
+            </w:r>
+          </w:p>
+          <w:p>
+            <w:pPr>
+              <w:pStyle w:val="TableContents"/>
+              <w:bidi w:val="0"/>
+              <w:jc w:val="left"/>
+              <w:rPr>
+                <w:b w:val="false"/>
+                <w:b w:val="false"/>
+                <w:bCs w:val="false"/>
+                <w:i w:val="false"/>
+                <w:i w:val="false"/>
+                <w:iCs w:val="false"/>
+                <w:strike w:val="false"/>
+                <w:dstrike w:val="false"/>
+                <w:outline w:val="false"/>
+                <w:shadow w:val="false"/>
+                <w:color w:val="000000"/>
+                <w:sz w:val="24"/>
+                <w:szCs w:val="24"/>
+                <w:u w:val="none"/>
+              </w:rPr>
+            </w:pPr>
+            <w:r>
+              <w:rPr>
+                <w:b w:val="false"/>
+                <w:bCs w:val="false"/>
+                <w:i w:val="false"/>
+                <w:iCs w:val="false"/>
+                <w:strike w:val="false"/>
+                <w:dstrike w:val="false"/>
+                <w:outline w:val="false"/>
+                <w:shadow w:val="false"/>
+                <w:color w:val="000000"/>
+                <w:sz w:val="24"/>
+                <w:szCs w:val="24"/>
+                <w:u w:val="none"/>
+              </w:rPr>
+            </w:r>
+          </w:p>
+          <w:p>
+            <w:pPr>
+              <w:pStyle w:val="TableContents"/>
+              <w:bidi w:val="0"/>
+              <w:jc w:val="left"/>
+              <w:rPr/>
+            </w:pPr>
+            <w:r>
+              <w:rPr>
+                <w:b/>
+                <w:bCs/>
+                <w:i w:val="false"/>
+                <w:iCs w:val="false"/>
+                <w:strike w:val="false"/>
+                <w:dstrike w:val="false"/>
+                <w:outline w:val="false"/>
+                <w:shadow w:val="false"/>
+                <w:color w:val="000000"/>
+                <w:sz w:val="24"/>
+                <w:szCs w:val="24"/>
+                <w:u w:val="none"/>
+              </w:rPr>
+              <w:t>[RN</w:t>
+            </w:r>
+            <w:r>
+              <w:rPr>
+                <w:rFonts w:eastAsia="NSimSun" w:cs="Lucida Sans"/>
+                <w:b/>
+                <w:bCs/>
+                <w:i w:val="false"/>
+                <w:iCs w:val="false"/>
+                <w:strike w:val="false"/>
+                <w:dstrike w:val="false"/>
+                <w:outline w:val="false"/>
+                <w:shadow w:val="false"/>
+                <w:color w:val="000000"/>
+                <w:kern w:val="2"/>
+                <w:sz w:val="24"/>
+                <w:szCs w:val="24"/>
+                <w:u w:val="none"/>
+                <w:lang w:val="en-US" w:eastAsia="zh-CN" w:bidi="hi-IN"/>
+              </w:rPr>
+              <w:t>19</w:t>
+            </w:r>
+            <w:r>
+              <w:rPr>
+                <w:b/>
+                <w:bCs/>
+                <w:i w:val="false"/>
+                <w:iCs w:val="false"/>
+                <w:strike w:val="false"/>
+                <w:dstrike w:val="false"/>
+                <w:outline w:val="false"/>
+                <w:shadow w:val="false"/>
+                <w:color w:val="000000"/>
+                <w:sz w:val="24"/>
+                <w:szCs w:val="24"/>
+                <w:u w:val="none"/>
+              </w:rPr>
+              <w:t>]</w:t>
+            </w:r>
+            <w:r>
+              <w:rPr>
+                <w:b w:val="false"/>
+                <w:bCs w:val="false"/>
+                <w:i w:val="false"/>
+                <w:iCs w:val="false"/>
+                <w:strike w:val="false"/>
+                <w:dstrike w:val="false"/>
+                <w:outline w:val="false"/>
+                <w:shadow w:val="false"/>
+                <w:color w:val="000000"/>
+                <w:sz w:val="24"/>
+                <w:szCs w:val="24"/>
+                <w:u w:val="none"/>
+              </w:rPr>
+              <w:t xml:space="preserve"> Os resultados das requisições </w:t>
+            </w:r>
+            <w:r>
+              <w:rPr>
+                <w:rFonts w:eastAsia="NSimSun" w:cs="Lucida Sans"/>
+                <w:b w:val="false"/>
+                <w:bCs w:val="false"/>
+                <w:i w:val="false"/>
+                <w:iCs w:val="false"/>
+                <w:strike w:val="false"/>
+                <w:dstrike w:val="false"/>
+                <w:outline w:val="false"/>
+                <w:shadow w:val="false"/>
+                <w:color w:val="000000"/>
+                <w:kern w:val="2"/>
+                <w:sz w:val="24"/>
+                <w:szCs w:val="24"/>
+                <w:u w:val="none"/>
+                <w:lang w:val="en-US" w:eastAsia="zh-CN" w:bidi="hi-IN"/>
+              </w:rPr>
+              <w:t xml:space="preserve">definidas na </w:t>
+            </w:r>
+            <w:r>
+              <w:rPr>
+                <w:rFonts w:eastAsia="NSimSun" w:cs="Lucida Sans"/>
+                <w:b/>
+                <w:bCs/>
+                <w:i w:val="false"/>
+                <w:iCs w:val="false"/>
+                <w:strike w:val="false"/>
+                <w:dstrike w:val="false"/>
+                <w:outline w:val="false"/>
+                <w:shadow w:val="false"/>
+                <w:color w:val="000000"/>
+                <w:kern w:val="2"/>
+                <w:sz w:val="24"/>
+                <w:szCs w:val="24"/>
+                <w:u w:val="none"/>
+                <w:lang w:val="en-US" w:eastAsia="zh-CN" w:bidi="hi-IN"/>
+              </w:rPr>
+              <w:t>RN18</w:t>
+            </w:r>
+            <w:r>
+              <w:rPr>
+                <w:rFonts w:eastAsia="NSimSun" w:cs="Lucida Sans"/>
+                <w:b w:val="false"/>
+                <w:bCs w:val="false"/>
+                <w:i w:val="false"/>
+                <w:iCs w:val="false"/>
+                <w:strike w:val="false"/>
+                <w:dstrike w:val="false"/>
+                <w:outline w:val="false"/>
+                <w:shadow w:val="false"/>
+                <w:color w:val="000000"/>
+                <w:kern w:val="2"/>
+                <w:sz w:val="24"/>
+                <w:szCs w:val="24"/>
+                <w:u w:val="none"/>
+                <w:lang w:val="en-US" w:eastAsia="zh-CN" w:bidi="hi-IN"/>
+              </w:rPr>
+              <w:t xml:space="preserve"> devem estar no formato JSON e conter o campo “rp”, definido </w:t>
+            </w:r>
+            <w:r>
+              <w:rPr>
+                <w:rFonts w:eastAsia="NSimSun" w:cs="Lucida Sans"/>
+                <w:b w:val="false"/>
+                <w:bCs w:val="false"/>
+                <w:i w:val="false"/>
+                <w:iCs w:val="false"/>
+                <w:strike w:val="false"/>
+                <w:dstrike w:val="false"/>
+                <w:outline w:val="false"/>
+                <w:shadow w:val="false"/>
+                <w:color w:val="000000"/>
+                <w:kern w:val="2"/>
+                <w:sz w:val="24"/>
+                <w:szCs w:val="24"/>
+                <w:u w:val="none"/>
+                <w:lang w:val="en-US" w:eastAsia="zh-CN" w:bidi="hi-IN"/>
+              </w:rPr>
+              <w:t xml:space="preserve">na </w:t>
+            </w:r>
+            <w:r>
+              <w:rPr>
+                <w:rFonts w:eastAsia="NSimSun" w:cs="Lucida Sans"/>
+                <w:b w:val="false"/>
+                <w:bCs w:val="false"/>
+                <w:i w:val="false"/>
+                <w:iCs w:val="false"/>
+                <w:strike w:val="false"/>
+                <w:dstrike w:val="false"/>
+                <w:outline w:val="false"/>
+                <w:shadow w:val="false"/>
+                <w:color w:val="000000"/>
+                <w:kern w:val="2"/>
+                <w:sz w:val="24"/>
+                <w:szCs w:val="24"/>
+                <w:u w:val="none"/>
+                <w:lang w:val="en-US" w:eastAsia="zh-CN" w:bidi="hi-IN"/>
+              </w:rPr>
+              <w:t>chave aninhada “yearInfo → {ano} → metricType”, onde {ano} assume o valor do ano desejado.</w:t>
+            </w:r>
+          </w:p>
+          <w:p>
+            <w:pPr>
+              <w:pStyle w:val="TableContents"/>
+              <w:bidi w:val="0"/>
+              <w:jc w:val="left"/>
+              <w:rPr>
+                <w:b w:val="false"/>
+                <w:b w:val="false"/>
+                <w:bCs w:val="false"/>
+                <w:i w:val="false"/>
+                <w:i w:val="false"/>
+                <w:iCs w:val="false"/>
+                <w:strike w:val="false"/>
+                <w:dstrike w:val="false"/>
+                <w:outline w:val="false"/>
+                <w:shadow w:val="false"/>
+                <w:color w:val="000000"/>
+                <w:sz w:val="24"/>
+                <w:szCs w:val="24"/>
+                <w:u w:val="none"/>
+              </w:rPr>
+            </w:pPr>
+            <w:r>
+              <w:rPr>
+                <w:b w:val="false"/>
+                <w:bCs w:val="false"/>
+                <w:i w:val="false"/>
+                <w:iCs w:val="false"/>
+                <w:strike w:val="false"/>
+                <w:dstrike w:val="false"/>
+                <w:outline w:val="false"/>
+                <w:shadow w:val="false"/>
+                <w:color w:val="000000"/>
+                <w:sz w:val="24"/>
+                <w:szCs w:val="24"/>
+                <w:u w:val="none"/>
+              </w:rPr>
+            </w:r>
+          </w:p>
+          <w:p>
+            <w:pPr>
+              <w:pStyle w:val="TableContents"/>
+              <w:bidi w:val="0"/>
+              <w:jc w:val="left"/>
+              <w:rPr/>
+            </w:pPr>
+            <w:r>
+              <w:rPr>
+                <w:b/>
+                <w:bCs/>
+                <w:i w:val="false"/>
+                <w:iCs w:val="false"/>
+                <w:strike w:val="false"/>
+                <w:dstrike w:val="false"/>
+                <w:outline w:val="false"/>
+                <w:shadow w:val="false"/>
+                <w:color w:val="000000"/>
+                <w:sz w:val="24"/>
+                <w:szCs w:val="24"/>
+                <w:u w:val="none"/>
+              </w:rPr>
+              <w:t>[RN</w:t>
+            </w:r>
+            <w:r>
+              <w:rPr>
+                <w:rFonts w:eastAsia="NSimSun" w:cs="Lucida Sans"/>
+                <w:b/>
+                <w:bCs/>
+                <w:i w:val="false"/>
+                <w:iCs w:val="false"/>
+                <w:strike w:val="false"/>
+                <w:dstrike w:val="false"/>
+                <w:outline w:val="false"/>
+                <w:shadow w:val="false"/>
+                <w:color w:val="000000"/>
+                <w:kern w:val="2"/>
+                <w:sz w:val="24"/>
+                <w:szCs w:val="24"/>
+                <w:u w:val="none"/>
+                <w:lang w:val="en-US" w:eastAsia="zh-CN" w:bidi="hi-IN"/>
+              </w:rPr>
+              <w:t>20</w:t>
+            </w:r>
+            <w:r>
+              <w:rPr>
+                <w:b/>
+                <w:bCs/>
+                <w:i w:val="false"/>
+                <w:iCs w:val="false"/>
+                <w:strike w:val="false"/>
+                <w:dstrike w:val="false"/>
+                <w:outline w:val="false"/>
+                <w:shadow w:val="false"/>
+                <w:color w:val="000000"/>
+                <w:sz w:val="24"/>
+                <w:szCs w:val="24"/>
+                <w:u w:val="none"/>
+              </w:rPr>
+              <w:t>]</w:t>
+            </w:r>
+            <w:r>
+              <w:rPr>
+                <w:b w:val="false"/>
+                <w:bCs w:val="false"/>
+                <w:i w:val="false"/>
+                <w:iCs w:val="false"/>
+                <w:strike w:val="false"/>
+                <w:dstrike w:val="false"/>
+                <w:outline w:val="false"/>
+                <w:shadow w:val="false"/>
+                <w:color w:val="000000"/>
+                <w:sz w:val="24"/>
+                <w:szCs w:val="24"/>
+                <w:u w:val="none"/>
+              </w:rPr>
+              <w:t xml:space="preserve"> As requisições definidas na </w:t>
+            </w:r>
+            <w:r>
+              <w:rPr>
+                <w:b/>
+                <w:bCs/>
+                <w:i w:val="false"/>
+                <w:iCs w:val="false"/>
+                <w:strike w:val="false"/>
+                <w:dstrike w:val="false"/>
+                <w:outline w:val="false"/>
+                <w:shadow w:val="false"/>
+                <w:color w:val="000000"/>
+                <w:sz w:val="24"/>
+                <w:szCs w:val="24"/>
+                <w:u w:val="none"/>
+              </w:rPr>
+              <w:t>RN19</w:t>
+            </w:r>
+            <w:r>
+              <w:rPr>
+                <w:b w:val="false"/>
+                <w:bCs w:val="false"/>
+                <w:i w:val="false"/>
+                <w:iCs w:val="false"/>
+                <w:strike w:val="false"/>
+                <w:dstrike w:val="false"/>
+                <w:outline w:val="false"/>
+                <w:shadow w:val="false"/>
+                <w:color w:val="000000"/>
+                <w:sz w:val="24"/>
+                <w:szCs w:val="24"/>
+                <w:u w:val="none"/>
+              </w:rPr>
+              <w:t xml:space="preserve"> só devem ser consideradas caso a resposta contenha o campo “</w:t>
+            </w:r>
+            <w:r>
+              <w:rPr>
+                <w:rFonts w:eastAsia="NSimSun" w:cs="Lucida Sans"/>
+                <w:b w:val="false"/>
+                <w:bCs w:val="false"/>
+                <w:i w:val="false"/>
+                <w:iCs w:val="false"/>
+                <w:strike w:val="false"/>
+                <w:dstrike w:val="false"/>
+                <w:outline w:val="false"/>
+                <w:shadow w:val="false"/>
+                <w:color w:val="000000"/>
+                <w:kern w:val="2"/>
+                <w:sz w:val="24"/>
+                <w:szCs w:val="24"/>
+                <w:u w:val="none"/>
+                <w:lang w:val="en-US" w:eastAsia="zh-CN" w:bidi="hi-IN"/>
+              </w:rPr>
+              <w:t>“documentType” com o valor “all”.</w:t>
             </w:r>
           </w:p>
         </w:tc>
@@ -2008,6 +5493,14 @@
       <w:sz w:val="24"/>
       <w:szCs w:val="24"/>
       <w:lang w:val="en-US" w:eastAsia="zh-CN" w:bidi="hi-IN"/>
+    </w:rPr>
+  </w:style>
+  <w:style w:type="character" w:styleId="InternetLink">
+    <w:name w:val="Internet Link"/>
+    <w:rPr>
+      <w:color w:val="000080"/>
+      <w:u w:val="single"/>
+      <w:lang w:val="zxx" w:eastAsia="zxx" w:bidi="zxx"/>
     </w:rPr>
   </w:style>
   <w:style w:type="paragraph" w:styleId="Heading">

</xml_diff>